<commit_message>
225, 232, 384, 398, 535, 705, 706, 707, 933...
</commit_message>
<xml_diff>
--- a/Docs/Top LeetCode Post.docx
+++ b/Docs/Top LeetCode Post.docx
@@ -3,6 +3,15 @@
 <w:document xmlns:wpc="http://schemas.microsoft.com/office/word/2010/wordprocessingCanvas" xmlns:cx="http://schemas.microsoft.com/office/drawing/2014/chartex" xmlns:cx1="http://schemas.microsoft.com/office/drawing/2015/9/8/chartex" xmlns:mc="http://schemas.openxmlformats.org/markup-compatibility/2006" xmlns:o="urn:schemas-microsoft-com:office:office" xmlns:r="http://schemas.openxmlformats.org/officeDocument/2006/relationships" xmlns:m="http://schemas.openxmlformats.org/officeDocument/2006/math" xmlns:v="urn:schemas-microsoft-com:vml" xmlns:wp14="http://schemas.microsoft.com/office/word/2010/wordprocessingDrawing" xmlns:wp="http://schemas.openxmlformats.org/drawingml/2006/wordprocessingDrawing" xmlns:w10="urn:schemas-microsoft-com:office:word" xmlns:w="http://schemas.openxmlformats.org/wordprocessingml/2006/main" xmlns:w14="http://schemas.microsoft.com/office/word/2010/wordml" xmlns:w15="http://schemas.microsoft.com/office/word/2012/wordml" xmlns:w16se="http://schemas.microsoft.com/office/word/2015/wordml/symex" xmlns:wpg="http://schemas.microsoft.com/office/word/2010/wordprocessingGroup" xmlns:wpi="http://schemas.microsoft.com/office/word/2010/wordprocessingInk" xmlns:wne="http://schemas.microsoft.com/office/word/2006/wordml" xmlns:wps="http://schemas.microsoft.com/office/word/2010/wordprocessingShape" mc:Ignorable="w14 w15 w16se wp14">
   <w:body>
     <w:p>
+      <w:pPr>
+        <w:rPr>
+          <w:rStyle w:val="Hyperlink"/>
+          <w:rFonts w:ascii="Segoe UI" w:hAnsi="Segoe UI" w:cs="Segoe UI"/>
+          <w:sz w:val="21"/>
+          <w:szCs w:val="21"/>
+          <w:shd w:val="clear" w:color="auto" w:fill="FFFFFF"/>
+        </w:rPr>
+      </w:pPr>
       <w:r>
         <w:rPr>
           <w:rFonts w:ascii="Segoe UI" w:hAnsi="Segoe UI" w:cs="Segoe UI"/>
@@ -1696,6 +1705,2957 @@
             <w:shd w:val="clear" w:color="auto" w:fill="FFFFFF"/>
           </w:rPr>
           <w:t>Paras Saini</w:t>
+        </w:r>
+      </w:hyperlink>
+    </w:p>
+    <w:p>
+      <w:pPr>
+        <w:rPr>
+          <w:rStyle w:val="Hyperlink"/>
+          <w:rFonts w:ascii="Segoe UI" w:hAnsi="Segoe UI" w:cs="Segoe UI"/>
+          <w:sz w:val="21"/>
+          <w:szCs w:val="21"/>
+          <w:shd w:val="clear" w:color="auto" w:fill="FFFFFF"/>
+        </w:rPr>
+      </w:pPr>
+    </w:p>
+    <w:p>
+      <w:pPr>
+        <w:rPr>
+          <w:rStyle w:val="Hyperlink"/>
+          <w:rFonts w:ascii="Segoe UI" w:hAnsi="Segoe UI" w:cs="Segoe UI"/>
+          <w:sz w:val="21"/>
+          <w:szCs w:val="21"/>
+          <w:shd w:val="clear" w:color="auto" w:fill="FFFFFF"/>
+        </w:rPr>
+      </w:pPr>
+    </w:p>
+    <w:p>
+      <w:r>
+        <w:rPr>
+          <w:rFonts w:ascii="Cambria Math" w:hAnsi="Cambria Math" w:cs="Cambria Math"/>
+          <w:sz w:val="21"/>
+          <w:szCs w:val="21"/>
+          <w:shd w:val="clear" w:color="auto" w:fill="F2F2F2"/>
+        </w:rPr>
+        <w:t>𝐆𝐨𝐨𝐠𝐥𝐞</w:t>
+      </w:r>
+      <w:r>
+        <w:rPr>
+          <w:rFonts w:ascii="Segoe UI" w:hAnsi="Segoe UI" w:cs="Segoe UI"/>
+          <w:sz w:val="21"/>
+          <w:szCs w:val="21"/>
+          <w:shd w:val="clear" w:color="auto" w:fill="F2F2F2"/>
+        </w:rPr>
+        <w:t xml:space="preserve"> </w:t>
+      </w:r>
+      <w:r>
+        <w:rPr>
+          <w:rFonts w:ascii="Cambria Math" w:hAnsi="Cambria Math" w:cs="Cambria Math"/>
+          <w:sz w:val="21"/>
+          <w:szCs w:val="21"/>
+          <w:shd w:val="clear" w:color="auto" w:fill="F2F2F2"/>
+        </w:rPr>
+        <w:t>𝐈𝐧𝐭𝐞𝐫𝐯𝐢𝐞𝐰</w:t>
+      </w:r>
+      <w:r>
+        <w:rPr>
+          <w:rFonts w:ascii="Segoe UI" w:hAnsi="Segoe UI" w:cs="Segoe UI"/>
+          <w:sz w:val="21"/>
+          <w:szCs w:val="21"/>
+          <w:shd w:val="clear" w:color="auto" w:fill="F2F2F2"/>
+        </w:rPr>
+        <w:t xml:space="preserve"> </w:t>
+      </w:r>
+      <w:r>
+        <w:rPr>
+          <w:rFonts w:ascii="Cambria Math" w:hAnsi="Cambria Math" w:cs="Cambria Math"/>
+          <w:sz w:val="21"/>
+          <w:szCs w:val="21"/>
+          <w:shd w:val="clear" w:color="auto" w:fill="F2F2F2"/>
+        </w:rPr>
+        <w:t>𝐃𝐒𝐀</w:t>
+      </w:r>
+      <w:r>
+        <w:rPr>
+          <w:rFonts w:ascii="Segoe UI" w:hAnsi="Segoe UI" w:cs="Segoe UI"/>
+          <w:sz w:val="21"/>
+          <w:szCs w:val="21"/>
+          <w:shd w:val="clear" w:color="auto" w:fill="F2F2F2"/>
+        </w:rPr>
+        <w:t xml:space="preserve"> </w:t>
+      </w:r>
+      <w:r>
+        <w:rPr>
+          <w:rFonts w:ascii="Cambria Math" w:hAnsi="Cambria Math" w:cs="Cambria Math"/>
+          <w:sz w:val="21"/>
+          <w:szCs w:val="21"/>
+          <w:shd w:val="clear" w:color="auto" w:fill="F2F2F2"/>
+        </w:rPr>
+        <w:t>𝐐𝐮𝐞𝐬𝐭𝐢𝐨𝐧𝐬</w:t>
+      </w:r>
+      <w:r>
+        <w:rPr>
+          <w:rFonts w:ascii="Segoe UI" w:hAnsi="Segoe UI" w:cs="Segoe UI"/>
+          <w:sz w:val="21"/>
+          <w:szCs w:val="21"/>
+        </w:rPr>
+        <w:br/>
+      </w:r>
+      <w:r>
+        <w:rPr>
+          <w:rFonts w:ascii="Segoe UI" w:hAnsi="Segoe UI" w:cs="Segoe UI"/>
+          <w:sz w:val="21"/>
+          <w:szCs w:val="21"/>
+        </w:rPr>
+        <w:br/>
+      </w:r>
+      <w:r>
+        <w:rPr>
+          <w:rFonts w:ascii="Segoe UI" w:hAnsi="Segoe UI" w:cs="Segoe UI"/>
+          <w:sz w:val="21"/>
+          <w:szCs w:val="21"/>
+          <w:shd w:val="clear" w:color="auto" w:fill="F2F2F2"/>
+        </w:rPr>
+        <w:t>Part 1: </w:t>
+      </w:r>
+      <w:hyperlink r:id="rId37" w:history="1">
+        <w:r>
+          <w:rPr>
+            <w:rStyle w:val="Hyperlink"/>
+            <w:rFonts w:ascii="Segoe UI" w:hAnsi="Segoe UI" w:cs="Segoe UI"/>
+            <w:sz w:val="21"/>
+            <w:szCs w:val="21"/>
+            <w:shd w:val="clear" w:color="auto" w:fill="F2F2F2"/>
+          </w:rPr>
+          <w:t>https://lnkd.in/dtu_T8P6</w:t>
+        </w:r>
+      </w:hyperlink>
+      <w:r>
+        <w:rPr>
+          <w:rFonts w:ascii="Segoe UI" w:hAnsi="Segoe UI" w:cs="Segoe UI"/>
+          <w:sz w:val="21"/>
+          <w:szCs w:val="21"/>
+        </w:rPr>
+        <w:br/>
+      </w:r>
+      <w:r>
+        <w:rPr>
+          <w:rFonts w:ascii="Segoe UI" w:hAnsi="Segoe UI" w:cs="Segoe UI"/>
+          <w:sz w:val="21"/>
+          <w:szCs w:val="21"/>
+        </w:rPr>
+        <w:br/>
+      </w:r>
+      <w:r>
+        <w:rPr>
+          <w:rFonts w:ascii="Segoe UI" w:hAnsi="Segoe UI" w:cs="Segoe UI"/>
+          <w:sz w:val="21"/>
+          <w:szCs w:val="21"/>
+          <w:shd w:val="clear" w:color="auto" w:fill="F2F2F2"/>
+        </w:rPr>
+        <w:t>Part 2: </w:t>
+      </w:r>
+      <w:hyperlink r:id="rId38" w:history="1">
+        <w:r>
+          <w:rPr>
+            <w:rStyle w:val="Hyperlink"/>
+            <w:rFonts w:ascii="Segoe UI" w:hAnsi="Segoe UI" w:cs="Segoe UI"/>
+            <w:sz w:val="21"/>
+            <w:szCs w:val="21"/>
+            <w:shd w:val="clear" w:color="auto" w:fill="F2F2F2"/>
+          </w:rPr>
+          <w:t>https://lnkd.in/dQwReKWW</w:t>
+        </w:r>
+      </w:hyperlink>
+      <w:r>
+        <w:rPr>
+          <w:rFonts w:ascii="Segoe UI" w:hAnsi="Segoe UI" w:cs="Segoe UI"/>
+          <w:sz w:val="21"/>
+          <w:szCs w:val="21"/>
+        </w:rPr>
+        <w:br/>
+      </w:r>
+      <w:r>
+        <w:rPr>
+          <w:rFonts w:ascii="Segoe UI" w:hAnsi="Segoe UI" w:cs="Segoe UI"/>
+          <w:sz w:val="21"/>
+          <w:szCs w:val="21"/>
+        </w:rPr>
+        <w:br/>
+      </w:r>
+      <w:r>
+        <w:rPr>
+          <w:rFonts w:ascii="Segoe UI" w:hAnsi="Segoe UI" w:cs="Segoe UI"/>
+          <w:sz w:val="21"/>
+          <w:szCs w:val="21"/>
+          <w:shd w:val="clear" w:color="auto" w:fill="F2F2F2"/>
+        </w:rPr>
+        <w:t>Part 3: </w:t>
+      </w:r>
+      <w:hyperlink r:id="rId39" w:history="1">
+        <w:r>
+          <w:rPr>
+            <w:rStyle w:val="Hyperlink"/>
+            <w:rFonts w:ascii="Segoe UI" w:hAnsi="Segoe UI" w:cs="Segoe UI"/>
+            <w:sz w:val="21"/>
+            <w:szCs w:val="21"/>
+            <w:shd w:val="clear" w:color="auto" w:fill="F2F2F2"/>
+          </w:rPr>
+          <w:t>https://lnkd.in/dV8-WJxK</w:t>
+        </w:r>
+      </w:hyperlink>
+      <w:r>
+        <w:rPr>
+          <w:rFonts w:ascii="Segoe UI" w:hAnsi="Segoe UI" w:cs="Segoe UI"/>
+          <w:sz w:val="21"/>
+          <w:szCs w:val="21"/>
+        </w:rPr>
+        <w:br/>
+      </w:r>
+      <w:r>
+        <w:rPr>
+          <w:rFonts w:ascii="Segoe UI" w:hAnsi="Segoe UI" w:cs="Segoe UI"/>
+          <w:sz w:val="21"/>
+          <w:szCs w:val="21"/>
+        </w:rPr>
+        <w:br/>
+      </w:r>
+      <w:r>
+        <w:rPr>
+          <w:rFonts w:ascii="Segoe UI" w:hAnsi="Segoe UI" w:cs="Segoe UI"/>
+          <w:sz w:val="21"/>
+          <w:szCs w:val="21"/>
+          <w:shd w:val="clear" w:color="auto" w:fill="F2F2F2"/>
+        </w:rPr>
+        <w:t>Part 4: </w:t>
+      </w:r>
+      <w:hyperlink r:id="rId40" w:history="1">
+        <w:r>
+          <w:rPr>
+            <w:rStyle w:val="Hyperlink"/>
+            <w:rFonts w:ascii="Segoe UI" w:hAnsi="Segoe UI" w:cs="Segoe UI"/>
+            <w:sz w:val="21"/>
+            <w:szCs w:val="21"/>
+            <w:shd w:val="clear" w:color="auto" w:fill="F2F2F2"/>
+          </w:rPr>
+          <w:t>https://cutt.ly/PMbCMVo</w:t>
+        </w:r>
+      </w:hyperlink>
+      <w:r>
+        <w:rPr>
+          <w:rFonts w:ascii="Segoe UI" w:hAnsi="Segoe UI" w:cs="Segoe UI"/>
+          <w:sz w:val="21"/>
+          <w:szCs w:val="21"/>
+        </w:rPr>
+        <w:br/>
+      </w:r>
+      <w:r>
+        <w:rPr>
+          <w:rFonts w:ascii="Segoe UI" w:hAnsi="Segoe UI" w:cs="Segoe UI"/>
+          <w:sz w:val="21"/>
+          <w:szCs w:val="21"/>
+        </w:rPr>
+        <w:br/>
+      </w:r>
+      <w:r>
+        <w:rPr>
+          <w:rFonts w:ascii="Segoe UI" w:hAnsi="Segoe UI" w:cs="Segoe UI"/>
+          <w:sz w:val="21"/>
+          <w:szCs w:val="21"/>
+          <w:shd w:val="clear" w:color="auto" w:fill="F2F2F2"/>
+        </w:rPr>
+        <w:t>Part 5: </w:t>
+      </w:r>
+      <w:hyperlink r:id="rId41" w:history="1">
+        <w:r>
+          <w:rPr>
+            <w:rStyle w:val="Hyperlink"/>
+            <w:rFonts w:ascii="Segoe UI" w:hAnsi="Segoe UI" w:cs="Segoe UI"/>
+            <w:sz w:val="21"/>
+            <w:szCs w:val="21"/>
+            <w:shd w:val="clear" w:color="auto" w:fill="F2F2F2"/>
+          </w:rPr>
+          <w:t>https://cutt.ly/GMbC91s</w:t>
+        </w:r>
+      </w:hyperlink>
+      <w:r>
+        <w:rPr>
+          <w:rFonts w:ascii="Segoe UI" w:hAnsi="Segoe UI" w:cs="Segoe UI"/>
+          <w:sz w:val="21"/>
+          <w:szCs w:val="21"/>
+        </w:rPr>
+        <w:br/>
+      </w:r>
+      <w:r>
+        <w:rPr>
+          <w:rFonts w:ascii="Segoe UI" w:hAnsi="Segoe UI" w:cs="Segoe UI"/>
+          <w:sz w:val="21"/>
+          <w:szCs w:val="21"/>
+        </w:rPr>
+        <w:br/>
+      </w:r>
+      <w:r>
+        <w:rPr>
+          <w:rFonts w:ascii="Cambria Math" w:hAnsi="Cambria Math" w:cs="Cambria Math"/>
+          <w:sz w:val="21"/>
+          <w:szCs w:val="21"/>
+          <w:shd w:val="clear" w:color="auto" w:fill="F2F2F2"/>
+        </w:rPr>
+        <w:t>𝐀𝐦𝐚𝐳𝐨𝐧</w:t>
+      </w:r>
+      <w:r>
+        <w:rPr>
+          <w:rFonts w:ascii="Segoe UI" w:hAnsi="Segoe UI" w:cs="Segoe UI"/>
+          <w:sz w:val="21"/>
+          <w:szCs w:val="21"/>
+          <w:shd w:val="clear" w:color="auto" w:fill="F2F2F2"/>
+        </w:rPr>
+        <w:t xml:space="preserve"> </w:t>
+      </w:r>
+      <w:r>
+        <w:rPr>
+          <w:rFonts w:ascii="Cambria Math" w:hAnsi="Cambria Math" w:cs="Cambria Math"/>
+          <w:sz w:val="21"/>
+          <w:szCs w:val="21"/>
+          <w:shd w:val="clear" w:color="auto" w:fill="F2F2F2"/>
+        </w:rPr>
+        <w:t>𝐈𝐧𝐭𝐞𝐫𝐯𝐢𝐞𝐰</w:t>
+      </w:r>
+      <w:r>
+        <w:rPr>
+          <w:rFonts w:ascii="Segoe UI" w:hAnsi="Segoe UI" w:cs="Segoe UI"/>
+          <w:sz w:val="21"/>
+          <w:szCs w:val="21"/>
+          <w:shd w:val="clear" w:color="auto" w:fill="F2F2F2"/>
+        </w:rPr>
+        <w:t xml:space="preserve"> </w:t>
+      </w:r>
+      <w:r>
+        <w:rPr>
+          <w:rFonts w:ascii="Cambria Math" w:hAnsi="Cambria Math" w:cs="Cambria Math"/>
+          <w:sz w:val="21"/>
+          <w:szCs w:val="21"/>
+          <w:shd w:val="clear" w:color="auto" w:fill="F2F2F2"/>
+        </w:rPr>
+        <w:t>𝐃𝐒𝐀</w:t>
+      </w:r>
+      <w:r>
+        <w:rPr>
+          <w:rFonts w:ascii="Segoe UI" w:hAnsi="Segoe UI" w:cs="Segoe UI"/>
+          <w:sz w:val="21"/>
+          <w:szCs w:val="21"/>
+          <w:shd w:val="clear" w:color="auto" w:fill="F2F2F2"/>
+        </w:rPr>
+        <w:t xml:space="preserve"> </w:t>
+      </w:r>
+      <w:r>
+        <w:rPr>
+          <w:rFonts w:ascii="Cambria Math" w:hAnsi="Cambria Math" w:cs="Cambria Math"/>
+          <w:sz w:val="21"/>
+          <w:szCs w:val="21"/>
+          <w:shd w:val="clear" w:color="auto" w:fill="F2F2F2"/>
+        </w:rPr>
+        <w:t>𝐐𝐮𝐞𝐬𝐭𝐢𝐨𝐧𝐬</w:t>
+      </w:r>
+      <w:r>
+        <w:rPr>
+          <w:rFonts w:ascii="Segoe UI" w:hAnsi="Segoe UI" w:cs="Segoe UI"/>
+          <w:sz w:val="21"/>
+          <w:szCs w:val="21"/>
+        </w:rPr>
+        <w:br/>
+      </w:r>
+      <w:r>
+        <w:rPr>
+          <w:rFonts w:ascii="Segoe UI" w:hAnsi="Segoe UI" w:cs="Segoe UI"/>
+          <w:sz w:val="21"/>
+          <w:szCs w:val="21"/>
+        </w:rPr>
+        <w:br/>
+      </w:r>
+      <w:r>
+        <w:rPr>
+          <w:rFonts w:ascii="Segoe UI" w:hAnsi="Segoe UI" w:cs="Segoe UI"/>
+          <w:sz w:val="21"/>
+          <w:szCs w:val="21"/>
+          <w:shd w:val="clear" w:color="auto" w:fill="F2F2F2"/>
+        </w:rPr>
+        <w:t>Part 1: </w:t>
+      </w:r>
+      <w:hyperlink r:id="rId42" w:history="1">
+        <w:r>
+          <w:rPr>
+            <w:rStyle w:val="Hyperlink"/>
+            <w:rFonts w:ascii="Segoe UI" w:hAnsi="Segoe UI" w:cs="Segoe UI"/>
+            <w:sz w:val="21"/>
+            <w:szCs w:val="21"/>
+            <w:shd w:val="clear" w:color="auto" w:fill="F2F2F2"/>
+          </w:rPr>
+          <w:t>https://lnkd.in/dy9PqmHq</w:t>
+        </w:r>
+      </w:hyperlink>
+      <w:r>
+        <w:rPr>
+          <w:rFonts w:ascii="Segoe UI" w:hAnsi="Segoe UI" w:cs="Segoe UI"/>
+          <w:sz w:val="21"/>
+          <w:szCs w:val="21"/>
+        </w:rPr>
+        <w:br/>
+      </w:r>
+      <w:r>
+        <w:rPr>
+          <w:rFonts w:ascii="Segoe UI" w:hAnsi="Segoe UI" w:cs="Segoe UI"/>
+          <w:sz w:val="21"/>
+          <w:szCs w:val="21"/>
+        </w:rPr>
+        <w:br/>
+      </w:r>
+      <w:r>
+        <w:rPr>
+          <w:rFonts w:ascii="Segoe UI" w:hAnsi="Segoe UI" w:cs="Segoe UI"/>
+          <w:sz w:val="21"/>
+          <w:szCs w:val="21"/>
+          <w:shd w:val="clear" w:color="auto" w:fill="F2F2F2"/>
+        </w:rPr>
+        <w:t>Part 2: </w:t>
+      </w:r>
+      <w:hyperlink r:id="rId43" w:history="1">
+        <w:r>
+          <w:rPr>
+            <w:rStyle w:val="Hyperlink"/>
+            <w:rFonts w:ascii="Segoe UI" w:hAnsi="Segoe UI" w:cs="Segoe UI"/>
+            <w:sz w:val="21"/>
+            <w:szCs w:val="21"/>
+            <w:shd w:val="clear" w:color="auto" w:fill="F2F2F2"/>
+          </w:rPr>
+          <w:t>https://lnkd.in/dVkXnyjx</w:t>
+        </w:r>
+      </w:hyperlink>
+    </w:p>
+    <w:p/>
+    <w:p>
+      <w:pPr>
+        <w:rPr>
+          <w:b/>
+        </w:rPr>
+      </w:pPr>
+      <w:r>
+        <w:rPr>
+          <w:b/>
+        </w:rPr>
+        <w:br w:type="page"/>
+      </w:r>
+    </w:p>
+    <w:p>
+      <w:r>
+        <w:rPr>
+          <w:b/>
+        </w:rPr>
+        <w:lastRenderedPageBreak/>
+        <w:t>Amazon:</w:t>
+      </w:r>
+    </w:p>
+    <w:p>
+      <w:pPr>
+        <w:rPr>
+          <w:rFonts w:ascii="Segoe UI Symbol" w:hAnsi="Segoe UI Symbol" w:cs="Segoe UI Symbol"/>
+          <w:sz w:val="21"/>
+          <w:szCs w:val="21"/>
+          <w:shd w:val="clear" w:color="auto" w:fill="FFFFFF"/>
+        </w:rPr>
+      </w:pPr>
+      <w:r>
+        <w:rPr>
+          <w:rFonts w:ascii="Segoe UI" w:hAnsi="Segoe UI" w:cs="Segoe UI"/>
+          <w:sz w:val="21"/>
+          <w:szCs w:val="21"/>
+          <w:shd w:val="clear" w:color="auto" w:fill="FFFFFF"/>
+        </w:rPr>
+        <w:t>Top Leetcode questions asked in Amazon Interviews for SDE role.</w:t>
+      </w:r>
+      <w:r>
+        <w:rPr>
+          <w:rFonts w:ascii="Segoe UI" w:hAnsi="Segoe UI" w:cs="Segoe UI"/>
+          <w:sz w:val="21"/>
+          <w:szCs w:val="21"/>
+        </w:rPr>
+        <w:br/>
+      </w:r>
+      <w:r>
+        <w:rPr>
+          <w:rFonts w:ascii="Segoe UI" w:hAnsi="Segoe UI" w:cs="Segoe UI"/>
+          <w:sz w:val="21"/>
+          <w:szCs w:val="21"/>
+        </w:rPr>
+        <w:br/>
+      </w:r>
+      <w:r>
+        <w:rPr>
+          <w:rFonts w:ascii="Segoe UI" w:hAnsi="Segoe UI" w:cs="Segoe UI"/>
+          <w:sz w:val="21"/>
+          <w:szCs w:val="21"/>
+          <w:shd w:val="clear" w:color="auto" w:fill="FFFFFF"/>
+        </w:rPr>
+        <w:t>Many of us are preparing for the interviews to get placed in top product-based companies and Leetcode is one of the good platforms to practice the DSA questions. Here is a list of questions which recently being asked by amazon during the interviews. Apart from these questions, there are others as well, but these are really important ones. The content source is the Internet and Leetcode.</w:t>
+      </w:r>
+      <w:r>
+        <w:rPr>
+          <w:rFonts w:ascii="Segoe UI" w:hAnsi="Segoe UI" w:cs="Segoe UI"/>
+          <w:sz w:val="21"/>
+          <w:szCs w:val="21"/>
+        </w:rPr>
+        <w:br/>
+      </w:r>
+      <w:r>
+        <w:rPr>
+          <w:rFonts w:ascii="Segoe UI" w:hAnsi="Segoe UI" w:cs="Segoe UI"/>
+          <w:sz w:val="21"/>
+          <w:szCs w:val="21"/>
+        </w:rPr>
+        <w:br/>
+      </w:r>
+      <w:r>
+        <w:rPr>
+          <w:rFonts w:ascii="Cambria Math" w:hAnsi="Cambria Math" w:cs="Cambria Math"/>
+          <w:sz w:val="21"/>
+          <w:szCs w:val="21"/>
+          <w:shd w:val="clear" w:color="auto" w:fill="FFFFFF"/>
+        </w:rPr>
+        <w:t>𝐀𝐫𝐫𝐚𝐲𝐬</w:t>
+      </w:r>
+      <w:r>
+        <w:rPr>
+          <w:rFonts w:ascii="Segoe UI" w:hAnsi="Segoe UI" w:cs="Segoe UI"/>
+          <w:sz w:val="21"/>
+          <w:szCs w:val="21"/>
+          <w:shd w:val="clear" w:color="auto" w:fill="FFFFFF"/>
+        </w:rPr>
+        <w:t>:</w:t>
+      </w:r>
+      <w:r>
+        <w:rPr>
+          <w:rFonts w:ascii="Segoe UI" w:hAnsi="Segoe UI" w:cs="Segoe UI"/>
+          <w:sz w:val="21"/>
+          <w:szCs w:val="21"/>
+        </w:rPr>
+        <w:br/>
+      </w:r>
+      <w:r>
+        <w:rPr>
+          <w:rFonts w:ascii="Segoe UI" w:hAnsi="Segoe UI" w:cs="Segoe UI"/>
+          <w:sz w:val="21"/>
+          <w:szCs w:val="21"/>
+          <w:shd w:val="clear" w:color="auto" w:fill="FFFFFF"/>
+        </w:rPr>
+        <w:t>- Next permutation</w:t>
+      </w:r>
+      <w:r>
+        <w:rPr>
+          <w:rFonts w:ascii="Segoe UI" w:hAnsi="Segoe UI" w:cs="Segoe UI"/>
+          <w:sz w:val="21"/>
+          <w:szCs w:val="21"/>
+        </w:rPr>
+        <w:br/>
+      </w:r>
+      <w:r>
+        <w:rPr>
+          <w:rFonts w:ascii="Segoe UI" w:hAnsi="Segoe UI" w:cs="Segoe UI"/>
+          <w:sz w:val="21"/>
+          <w:szCs w:val="21"/>
+          <w:shd w:val="clear" w:color="auto" w:fill="FFFFFF"/>
+        </w:rPr>
+        <w:t>- Largest rectangle in a histogram</w:t>
+      </w:r>
+      <w:r>
+        <w:rPr>
+          <w:rFonts w:ascii="Segoe UI" w:hAnsi="Segoe UI" w:cs="Segoe UI"/>
+          <w:sz w:val="21"/>
+          <w:szCs w:val="21"/>
+        </w:rPr>
+        <w:br/>
+      </w:r>
+      <w:r>
+        <w:rPr>
+          <w:rFonts w:ascii="Segoe UI" w:hAnsi="Segoe UI" w:cs="Segoe UI"/>
+          <w:sz w:val="21"/>
+          <w:szCs w:val="21"/>
+          <w:shd w:val="clear" w:color="auto" w:fill="FFFFFF"/>
+        </w:rPr>
+        <w:t>- Max bandwidth [Priority Queue, Sorting]</w:t>
+      </w:r>
+      <w:r>
+        <w:rPr>
+          <w:rFonts w:ascii="Segoe UI" w:hAnsi="Segoe UI" w:cs="Segoe UI"/>
+          <w:sz w:val="21"/>
+          <w:szCs w:val="21"/>
+        </w:rPr>
+        <w:br/>
+      </w:r>
+      <w:r>
+        <w:rPr>
+          <w:rFonts w:ascii="Segoe UI" w:hAnsi="Segoe UI" w:cs="Segoe UI"/>
+          <w:sz w:val="21"/>
+          <w:szCs w:val="21"/>
+        </w:rPr>
+        <w:br/>
+      </w:r>
+      <w:r>
+        <w:rPr>
+          <w:rFonts w:ascii="Cambria Math" w:hAnsi="Cambria Math" w:cs="Cambria Math"/>
+          <w:sz w:val="21"/>
+          <w:szCs w:val="21"/>
+          <w:shd w:val="clear" w:color="auto" w:fill="FFFFFF"/>
+        </w:rPr>
+        <w:t>𝐐𝐮𝐞𝐬𝐭𝐢𝐨𝐧</w:t>
+      </w:r>
+      <w:r>
+        <w:rPr>
+          <w:rFonts w:ascii="Segoe UI" w:hAnsi="Segoe UI" w:cs="Segoe UI"/>
+          <w:sz w:val="21"/>
+          <w:szCs w:val="21"/>
+          <w:shd w:val="clear" w:color="auto" w:fill="FFFFFF"/>
+        </w:rPr>
+        <w:t xml:space="preserve"> </w:t>
+      </w:r>
+      <w:r>
+        <w:rPr>
+          <w:rFonts w:ascii="Cambria Math" w:hAnsi="Cambria Math" w:cs="Cambria Math"/>
+          <w:sz w:val="21"/>
+          <w:szCs w:val="21"/>
+          <w:shd w:val="clear" w:color="auto" w:fill="FFFFFF"/>
+        </w:rPr>
+        <w:t>𝐋𝐢𝐧𝐤𝐬</w:t>
+      </w:r>
+      <w:r>
+        <w:rPr>
+          <w:rFonts w:ascii="Segoe UI" w:hAnsi="Segoe UI" w:cs="Segoe UI"/>
+          <w:sz w:val="21"/>
+          <w:szCs w:val="21"/>
+          <w:shd w:val="clear" w:color="auto" w:fill="FFFFFF"/>
+        </w:rPr>
+        <w:t>:</w:t>
+      </w:r>
+      <w:r>
+        <w:rPr>
+          <w:rFonts w:ascii="Segoe UI" w:hAnsi="Segoe UI" w:cs="Segoe UI"/>
+          <w:sz w:val="21"/>
+          <w:szCs w:val="21"/>
+        </w:rPr>
+        <w:br/>
+      </w:r>
+      <w:r>
+        <w:rPr>
+          <w:rFonts w:ascii="Segoe UI" w:hAnsi="Segoe UI" w:cs="Segoe UI"/>
+          <w:sz w:val="21"/>
+          <w:szCs w:val="21"/>
+          <w:shd w:val="clear" w:color="auto" w:fill="FFFFFF"/>
+        </w:rPr>
+        <w:t>- </w:t>
+      </w:r>
+      <w:hyperlink r:id="rId44" w:history="1">
+        <w:r>
+          <w:rPr>
+            <w:rStyle w:val="Hyperlink"/>
+            <w:rFonts w:ascii="Segoe UI" w:hAnsi="Segoe UI" w:cs="Segoe UI"/>
+            <w:sz w:val="21"/>
+            <w:szCs w:val="21"/>
+            <w:shd w:val="clear" w:color="auto" w:fill="FFFFFF"/>
+          </w:rPr>
+          <w:t>https://lnkd.in/d6JE2xpz</w:t>
+        </w:r>
+      </w:hyperlink>
+      <w:r>
+        <w:rPr>
+          <w:rFonts w:ascii="Segoe UI" w:hAnsi="Segoe UI" w:cs="Segoe UI"/>
+          <w:sz w:val="21"/>
+          <w:szCs w:val="21"/>
+        </w:rPr>
+        <w:br/>
+      </w:r>
+      <w:r>
+        <w:rPr>
+          <w:rFonts w:ascii="Segoe UI" w:hAnsi="Segoe UI" w:cs="Segoe UI"/>
+          <w:sz w:val="21"/>
+          <w:szCs w:val="21"/>
+          <w:shd w:val="clear" w:color="auto" w:fill="FFFFFF"/>
+        </w:rPr>
+        <w:t>- </w:t>
+      </w:r>
+      <w:hyperlink r:id="rId45" w:history="1">
+        <w:r>
+          <w:rPr>
+            <w:rStyle w:val="Hyperlink"/>
+            <w:rFonts w:ascii="Segoe UI" w:hAnsi="Segoe UI" w:cs="Segoe UI"/>
+            <w:sz w:val="21"/>
+            <w:szCs w:val="21"/>
+            <w:shd w:val="clear" w:color="auto" w:fill="FFFFFF"/>
+          </w:rPr>
+          <w:t>https://lnkd.in/dk9cHQbw</w:t>
+        </w:r>
+      </w:hyperlink>
+      <w:r>
+        <w:rPr>
+          <w:rFonts w:ascii="Segoe UI" w:hAnsi="Segoe UI" w:cs="Segoe UI"/>
+          <w:sz w:val="21"/>
+          <w:szCs w:val="21"/>
+        </w:rPr>
+        <w:br/>
+      </w:r>
+      <w:r>
+        <w:rPr>
+          <w:rFonts w:ascii="Segoe UI" w:hAnsi="Segoe UI" w:cs="Segoe UI"/>
+          <w:sz w:val="21"/>
+          <w:szCs w:val="21"/>
+          <w:shd w:val="clear" w:color="auto" w:fill="FFFFFF"/>
+        </w:rPr>
+        <w:t>- </w:t>
+      </w:r>
+      <w:hyperlink r:id="rId46" w:history="1">
+        <w:r>
+          <w:rPr>
+            <w:rStyle w:val="Hyperlink"/>
+            <w:rFonts w:ascii="Segoe UI" w:hAnsi="Segoe UI" w:cs="Segoe UI"/>
+            <w:sz w:val="21"/>
+            <w:szCs w:val="21"/>
+            <w:shd w:val="clear" w:color="auto" w:fill="FFFFFF"/>
+          </w:rPr>
+          <w:t>https://lnkd.in/dQHQcF-5</w:t>
+        </w:r>
+      </w:hyperlink>
+      <w:r>
+        <w:rPr>
+          <w:rFonts w:ascii="Segoe UI" w:hAnsi="Segoe UI" w:cs="Segoe UI"/>
+          <w:sz w:val="21"/>
+          <w:szCs w:val="21"/>
+        </w:rPr>
+        <w:br/>
+      </w:r>
+      <w:r>
+        <w:rPr>
+          <w:rFonts w:ascii="Segoe UI" w:hAnsi="Segoe UI" w:cs="Segoe UI"/>
+          <w:sz w:val="21"/>
+          <w:szCs w:val="21"/>
+        </w:rPr>
+        <w:br/>
+      </w:r>
+      <w:r>
+        <w:rPr>
+          <w:rFonts w:ascii="Segoe UI" w:hAnsi="Segoe UI" w:cs="Segoe UI"/>
+          <w:sz w:val="21"/>
+          <w:szCs w:val="21"/>
+        </w:rPr>
+        <w:br/>
+      </w:r>
+      <w:r>
+        <w:rPr>
+          <w:rFonts w:ascii="Cambria Math" w:hAnsi="Cambria Math" w:cs="Cambria Math"/>
+          <w:sz w:val="21"/>
+          <w:szCs w:val="21"/>
+          <w:shd w:val="clear" w:color="auto" w:fill="FFFFFF"/>
+        </w:rPr>
+        <w:t>𝐒𝐥𝐢𝐝𝐢𝐧𝐠</w:t>
+      </w:r>
+      <w:r>
+        <w:rPr>
+          <w:rFonts w:ascii="Segoe UI" w:hAnsi="Segoe UI" w:cs="Segoe UI"/>
+          <w:sz w:val="21"/>
+          <w:szCs w:val="21"/>
+          <w:shd w:val="clear" w:color="auto" w:fill="FFFFFF"/>
+        </w:rPr>
+        <w:t xml:space="preserve"> </w:t>
+      </w:r>
+      <w:r>
+        <w:rPr>
+          <w:rFonts w:ascii="Cambria Math" w:hAnsi="Cambria Math" w:cs="Cambria Math"/>
+          <w:sz w:val="21"/>
+          <w:szCs w:val="21"/>
+          <w:shd w:val="clear" w:color="auto" w:fill="FFFFFF"/>
+        </w:rPr>
+        <w:t>𝐖𝐢𝐧𝐝𝐨𝐰</w:t>
+      </w:r>
+      <w:r>
+        <w:rPr>
+          <w:rFonts w:ascii="Segoe UI" w:hAnsi="Segoe UI" w:cs="Segoe UI"/>
+          <w:sz w:val="21"/>
+          <w:szCs w:val="21"/>
+          <w:shd w:val="clear" w:color="auto" w:fill="FFFFFF"/>
+        </w:rPr>
+        <w:t>:</w:t>
+      </w:r>
+      <w:r>
+        <w:rPr>
+          <w:rFonts w:ascii="Segoe UI" w:hAnsi="Segoe UI" w:cs="Segoe UI"/>
+          <w:sz w:val="21"/>
+          <w:szCs w:val="21"/>
+        </w:rPr>
+        <w:br/>
+      </w:r>
+      <w:r>
+        <w:rPr>
+          <w:rFonts w:ascii="Segoe UI" w:hAnsi="Segoe UI" w:cs="Segoe UI"/>
+          <w:sz w:val="21"/>
+          <w:szCs w:val="21"/>
+          <w:shd w:val="clear" w:color="auto" w:fill="FFFFFF"/>
+        </w:rPr>
+        <w:t>- Contains Duplicates</w:t>
+      </w:r>
+      <w:r>
+        <w:rPr>
+          <w:rFonts w:ascii="Segoe UI" w:hAnsi="Segoe UI" w:cs="Segoe UI"/>
+          <w:sz w:val="21"/>
+          <w:szCs w:val="21"/>
+        </w:rPr>
+        <w:br/>
+      </w:r>
+      <w:r>
+        <w:rPr>
+          <w:rFonts w:ascii="Segoe UI" w:hAnsi="Segoe UI" w:cs="Segoe UI"/>
+          <w:sz w:val="21"/>
+          <w:szCs w:val="21"/>
+          <w:shd w:val="clear" w:color="auto" w:fill="FFFFFF"/>
+        </w:rPr>
+        <w:t>- Minimum Window Substring </w:t>
+      </w:r>
+      <w:r>
+        <w:rPr>
+          <w:rFonts w:ascii="Segoe UI" w:hAnsi="Segoe UI" w:cs="Segoe UI"/>
+          <w:sz w:val="21"/>
+          <w:szCs w:val="21"/>
+        </w:rPr>
+        <w:br/>
+      </w:r>
+      <w:r>
+        <w:rPr>
+          <w:rFonts w:ascii="Segoe UI" w:hAnsi="Segoe UI" w:cs="Segoe UI"/>
+          <w:sz w:val="21"/>
+          <w:szCs w:val="21"/>
+          <w:shd w:val="clear" w:color="auto" w:fill="FFFFFF"/>
+        </w:rPr>
+        <w:t>[Variation of this question]</w:t>
+      </w:r>
+      <w:r>
+        <w:rPr>
+          <w:rFonts w:ascii="Segoe UI" w:hAnsi="Segoe UI" w:cs="Segoe UI"/>
+          <w:sz w:val="21"/>
+          <w:szCs w:val="21"/>
+        </w:rPr>
+        <w:br/>
+      </w:r>
+      <w:r>
+        <w:rPr>
+          <w:rFonts w:ascii="Segoe UI" w:hAnsi="Segoe UI" w:cs="Segoe UI"/>
+          <w:sz w:val="21"/>
+          <w:szCs w:val="21"/>
+        </w:rPr>
+        <w:br/>
+      </w:r>
+      <w:r>
+        <w:rPr>
+          <w:rFonts w:ascii="Cambria Math" w:hAnsi="Cambria Math" w:cs="Cambria Math"/>
+          <w:sz w:val="21"/>
+          <w:szCs w:val="21"/>
+          <w:shd w:val="clear" w:color="auto" w:fill="FFFFFF"/>
+        </w:rPr>
+        <w:t>𝐐𝐮𝐞𝐬𝐭𝐢𝐨𝐧</w:t>
+      </w:r>
+      <w:r>
+        <w:rPr>
+          <w:rFonts w:ascii="Segoe UI" w:hAnsi="Segoe UI" w:cs="Segoe UI"/>
+          <w:sz w:val="21"/>
+          <w:szCs w:val="21"/>
+          <w:shd w:val="clear" w:color="auto" w:fill="FFFFFF"/>
+        </w:rPr>
+        <w:t xml:space="preserve"> </w:t>
+      </w:r>
+      <w:r>
+        <w:rPr>
+          <w:rFonts w:ascii="Cambria Math" w:hAnsi="Cambria Math" w:cs="Cambria Math"/>
+          <w:sz w:val="21"/>
+          <w:szCs w:val="21"/>
+          <w:shd w:val="clear" w:color="auto" w:fill="FFFFFF"/>
+        </w:rPr>
+        <w:t>𝐋𝐢𝐧𝐤𝐬</w:t>
+      </w:r>
+      <w:r>
+        <w:rPr>
+          <w:rFonts w:ascii="Segoe UI" w:hAnsi="Segoe UI" w:cs="Segoe UI"/>
+          <w:sz w:val="21"/>
+          <w:szCs w:val="21"/>
+          <w:shd w:val="clear" w:color="auto" w:fill="FFFFFF"/>
+        </w:rPr>
+        <w:t>:</w:t>
+      </w:r>
+      <w:r>
+        <w:rPr>
+          <w:rFonts w:ascii="Segoe UI" w:hAnsi="Segoe UI" w:cs="Segoe UI"/>
+          <w:sz w:val="21"/>
+          <w:szCs w:val="21"/>
+        </w:rPr>
+        <w:br/>
+      </w:r>
+      <w:r>
+        <w:rPr>
+          <w:rFonts w:ascii="Segoe UI" w:hAnsi="Segoe UI" w:cs="Segoe UI"/>
+          <w:sz w:val="21"/>
+          <w:szCs w:val="21"/>
+          <w:shd w:val="clear" w:color="auto" w:fill="FFFFFF"/>
+        </w:rPr>
+        <w:t>- </w:t>
+      </w:r>
+      <w:hyperlink r:id="rId47" w:history="1">
+        <w:r>
+          <w:rPr>
+            <w:rStyle w:val="Hyperlink"/>
+            <w:rFonts w:ascii="Segoe UI" w:hAnsi="Segoe UI" w:cs="Segoe UI"/>
+            <w:sz w:val="21"/>
+            <w:szCs w:val="21"/>
+            <w:shd w:val="clear" w:color="auto" w:fill="FFFFFF"/>
+          </w:rPr>
+          <w:t>https://lnkd.in/djcWHTaX</w:t>
+        </w:r>
+      </w:hyperlink>
+      <w:r>
+        <w:rPr>
+          <w:rFonts w:ascii="Segoe UI" w:hAnsi="Segoe UI" w:cs="Segoe UI"/>
+          <w:sz w:val="21"/>
+          <w:szCs w:val="21"/>
+        </w:rPr>
+        <w:br/>
+      </w:r>
+      <w:r>
+        <w:rPr>
+          <w:rFonts w:ascii="Segoe UI" w:hAnsi="Segoe UI" w:cs="Segoe UI"/>
+          <w:sz w:val="21"/>
+          <w:szCs w:val="21"/>
+          <w:shd w:val="clear" w:color="auto" w:fill="FFFFFF"/>
+        </w:rPr>
+        <w:t>- </w:t>
+      </w:r>
+      <w:hyperlink r:id="rId48" w:history="1">
+        <w:r>
+          <w:rPr>
+            <w:rStyle w:val="Hyperlink"/>
+            <w:rFonts w:ascii="Segoe UI" w:hAnsi="Segoe UI" w:cs="Segoe UI"/>
+            <w:sz w:val="21"/>
+            <w:szCs w:val="21"/>
+            <w:shd w:val="clear" w:color="auto" w:fill="FFFFFF"/>
+          </w:rPr>
+          <w:t>https://lnkd.in/dPfnQZmr</w:t>
+        </w:r>
+      </w:hyperlink>
+      <w:r>
+        <w:rPr>
+          <w:rFonts w:ascii="Segoe UI" w:hAnsi="Segoe UI" w:cs="Segoe UI"/>
+          <w:sz w:val="21"/>
+          <w:szCs w:val="21"/>
+        </w:rPr>
+        <w:br/>
+      </w:r>
+      <w:r>
+        <w:rPr>
+          <w:rFonts w:ascii="Segoe UI" w:hAnsi="Segoe UI" w:cs="Segoe UI"/>
+          <w:sz w:val="21"/>
+          <w:szCs w:val="21"/>
+        </w:rPr>
+        <w:br/>
+      </w:r>
+      <w:r>
+        <w:rPr>
+          <w:rFonts w:ascii="Segoe UI" w:hAnsi="Segoe UI" w:cs="Segoe UI"/>
+          <w:sz w:val="21"/>
+          <w:szCs w:val="21"/>
+        </w:rPr>
+        <w:br/>
+      </w:r>
+      <w:r>
+        <w:rPr>
+          <w:rFonts w:ascii="Cambria Math" w:hAnsi="Cambria Math" w:cs="Cambria Math"/>
+          <w:sz w:val="21"/>
+          <w:szCs w:val="21"/>
+          <w:shd w:val="clear" w:color="auto" w:fill="FFFFFF"/>
+        </w:rPr>
+        <w:t>𝐋𝐢𝐧𝐤𝐞𝐝</w:t>
+      </w:r>
+      <w:r>
+        <w:rPr>
+          <w:rFonts w:ascii="Segoe UI" w:hAnsi="Segoe UI" w:cs="Segoe UI"/>
+          <w:sz w:val="21"/>
+          <w:szCs w:val="21"/>
+          <w:shd w:val="clear" w:color="auto" w:fill="FFFFFF"/>
+        </w:rPr>
+        <w:t xml:space="preserve"> </w:t>
+      </w:r>
+      <w:r>
+        <w:rPr>
+          <w:rFonts w:ascii="Cambria Math" w:hAnsi="Cambria Math" w:cs="Cambria Math"/>
+          <w:sz w:val="21"/>
+          <w:szCs w:val="21"/>
+          <w:shd w:val="clear" w:color="auto" w:fill="FFFFFF"/>
+        </w:rPr>
+        <w:t>𝐋𝐢𝐬𝐭</w:t>
+      </w:r>
+      <w:r>
+        <w:rPr>
+          <w:rFonts w:ascii="Segoe UI" w:hAnsi="Segoe UI" w:cs="Segoe UI"/>
+          <w:sz w:val="21"/>
+          <w:szCs w:val="21"/>
+          <w:shd w:val="clear" w:color="auto" w:fill="FFFFFF"/>
+        </w:rPr>
+        <w:t>:</w:t>
+      </w:r>
+      <w:r>
+        <w:rPr>
+          <w:rFonts w:ascii="Segoe UI" w:hAnsi="Segoe UI" w:cs="Segoe UI"/>
+          <w:sz w:val="21"/>
+          <w:szCs w:val="21"/>
+        </w:rPr>
+        <w:br/>
+      </w:r>
+      <w:r>
+        <w:rPr>
+          <w:rFonts w:ascii="Segoe UI" w:hAnsi="Segoe UI" w:cs="Segoe UI"/>
+          <w:sz w:val="21"/>
+          <w:szCs w:val="21"/>
+          <w:shd w:val="clear" w:color="auto" w:fill="FFFFFF"/>
+        </w:rPr>
+        <w:t>- Reverse a Linked List</w:t>
+      </w:r>
+      <w:r>
+        <w:rPr>
+          <w:rFonts w:ascii="Segoe UI" w:hAnsi="Segoe UI" w:cs="Segoe UI"/>
+          <w:sz w:val="21"/>
+          <w:szCs w:val="21"/>
+        </w:rPr>
+        <w:br/>
+      </w:r>
+      <w:r>
+        <w:rPr>
+          <w:rFonts w:ascii="Segoe UI" w:hAnsi="Segoe UI" w:cs="Segoe UI"/>
+          <w:sz w:val="21"/>
+          <w:szCs w:val="21"/>
+          <w:shd w:val="clear" w:color="auto" w:fill="FFFFFF"/>
+        </w:rPr>
+        <w:t>- Remove loop from Linked List</w:t>
+      </w:r>
+      <w:r>
+        <w:rPr>
+          <w:rFonts w:ascii="Segoe UI" w:hAnsi="Segoe UI" w:cs="Segoe UI"/>
+          <w:sz w:val="21"/>
+          <w:szCs w:val="21"/>
+        </w:rPr>
+        <w:br/>
+      </w:r>
+      <w:r>
+        <w:rPr>
+          <w:rFonts w:ascii="Segoe UI" w:hAnsi="Segoe UI" w:cs="Segoe UI"/>
+          <w:sz w:val="21"/>
+          <w:szCs w:val="21"/>
+          <w:shd w:val="clear" w:color="auto" w:fill="FFFFFF"/>
+        </w:rPr>
+        <w:t>- Reverse a Linked List in k-groups</w:t>
+      </w:r>
+      <w:r>
+        <w:rPr>
+          <w:rFonts w:ascii="Segoe UI" w:hAnsi="Segoe UI" w:cs="Segoe UI"/>
+          <w:sz w:val="21"/>
+          <w:szCs w:val="21"/>
+        </w:rPr>
+        <w:br/>
+      </w:r>
+      <w:r>
+        <w:rPr>
+          <w:rFonts w:ascii="Segoe UI" w:hAnsi="Segoe UI" w:cs="Segoe UI"/>
+          <w:sz w:val="21"/>
+          <w:szCs w:val="21"/>
+        </w:rPr>
+        <w:br/>
+      </w:r>
+      <w:r>
+        <w:rPr>
+          <w:rFonts w:ascii="Cambria Math" w:hAnsi="Cambria Math" w:cs="Cambria Math"/>
+          <w:sz w:val="21"/>
+          <w:szCs w:val="21"/>
+          <w:shd w:val="clear" w:color="auto" w:fill="FFFFFF"/>
+        </w:rPr>
+        <w:t>𝐐𝐮𝐞𝐬𝐭𝐢𝐨𝐧</w:t>
+      </w:r>
+      <w:r>
+        <w:rPr>
+          <w:rFonts w:ascii="Segoe UI" w:hAnsi="Segoe UI" w:cs="Segoe UI"/>
+          <w:sz w:val="21"/>
+          <w:szCs w:val="21"/>
+          <w:shd w:val="clear" w:color="auto" w:fill="FFFFFF"/>
+        </w:rPr>
+        <w:t xml:space="preserve"> </w:t>
+      </w:r>
+      <w:r>
+        <w:rPr>
+          <w:rFonts w:ascii="Cambria Math" w:hAnsi="Cambria Math" w:cs="Cambria Math"/>
+          <w:sz w:val="21"/>
+          <w:szCs w:val="21"/>
+          <w:shd w:val="clear" w:color="auto" w:fill="FFFFFF"/>
+        </w:rPr>
+        <w:t>𝐋𝐢𝐧𝐤𝐬</w:t>
+      </w:r>
+      <w:r>
+        <w:rPr>
+          <w:rFonts w:ascii="Segoe UI" w:hAnsi="Segoe UI" w:cs="Segoe UI"/>
+          <w:sz w:val="21"/>
+          <w:szCs w:val="21"/>
+          <w:shd w:val="clear" w:color="auto" w:fill="FFFFFF"/>
+        </w:rPr>
+        <w:t>:</w:t>
+      </w:r>
+      <w:r>
+        <w:rPr>
+          <w:rFonts w:ascii="Segoe UI" w:hAnsi="Segoe UI" w:cs="Segoe UI"/>
+          <w:sz w:val="21"/>
+          <w:szCs w:val="21"/>
+        </w:rPr>
+        <w:br/>
+      </w:r>
+      <w:r>
+        <w:rPr>
+          <w:rFonts w:ascii="Segoe UI" w:hAnsi="Segoe UI" w:cs="Segoe UI"/>
+          <w:sz w:val="21"/>
+          <w:szCs w:val="21"/>
+          <w:shd w:val="clear" w:color="auto" w:fill="FFFFFF"/>
+        </w:rPr>
+        <w:t>- </w:t>
+      </w:r>
+      <w:hyperlink r:id="rId49" w:history="1">
+        <w:r>
+          <w:rPr>
+            <w:rStyle w:val="Hyperlink"/>
+            <w:rFonts w:ascii="Segoe UI" w:hAnsi="Segoe UI" w:cs="Segoe UI"/>
+            <w:sz w:val="21"/>
+            <w:szCs w:val="21"/>
+            <w:shd w:val="clear" w:color="auto" w:fill="FFFFFF"/>
+          </w:rPr>
+          <w:t>https://lnkd.in/diHAJZUJ</w:t>
+        </w:r>
+      </w:hyperlink>
+      <w:r>
+        <w:rPr>
+          <w:rFonts w:ascii="Segoe UI" w:hAnsi="Segoe UI" w:cs="Segoe UI"/>
+          <w:sz w:val="21"/>
+          <w:szCs w:val="21"/>
+        </w:rPr>
+        <w:br/>
+      </w:r>
+      <w:r>
+        <w:rPr>
+          <w:rFonts w:ascii="Segoe UI" w:hAnsi="Segoe UI" w:cs="Segoe UI"/>
+          <w:sz w:val="21"/>
+          <w:szCs w:val="21"/>
+          <w:shd w:val="clear" w:color="auto" w:fill="FFFFFF"/>
+        </w:rPr>
+        <w:t>- </w:t>
+      </w:r>
+      <w:hyperlink r:id="rId50" w:history="1">
+        <w:r>
+          <w:rPr>
+            <w:rStyle w:val="Hyperlink"/>
+            <w:rFonts w:ascii="Segoe UI" w:hAnsi="Segoe UI" w:cs="Segoe UI"/>
+            <w:sz w:val="21"/>
+            <w:szCs w:val="21"/>
+            <w:shd w:val="clear" w:color="auto" w:fill="FFFFFF"/>
+          </w:rPr>
+          <w:t>https://lnkd.in/d-zVawwX</w:t>
+        </w:r>
+      </w:hyperlink>
+      <w:r>
+        <w:rPr>
+          <w:rFonts w:ascii="Segoe UI" w:hAnsi="Segoe UI" w:cs="Segoe UI"/>
+          <w:sz w:val="21"/>
+          <w:szCs w:val="21"/>
+        </w:rPr>
+        <w:br/>
+      </w:r>
+      <w:r>
+        <w:rPr>
+          <w:rFonts w:ascii="Segoe UI" w:hAnsi="Segoe UI" w:cs="Segoe UI"/>
+          <w:sz w:val="21"/>
+          <w:szCs w:val="21"/>
+          <w:shd w:val="clear" w:color="auto" w:fill="FFFFFF"/>
+        </w:rPr>
+        <w:t>- </w:t>
+      </w:r>
+      <w:hyperlink r:id="rId51" w:history="1">
+        <w:r>
+          <w:rPr>
+            <w:rStyle w:val="Hyperlink"/>
+            <w:rFonts w:ascii="Segoe UI" w:hAnsi="Segoe UI" w:cs="Segoe UI"/>
+            <w:sz w:val="21"/>
+            <w:szCs w:val="21"/>
+            <w:shd w:val="clear" w:color="auto" w:fill="FFFFFF"/>
+          </w:rPr>
+          <w:t>https://lnkd.in/de99T3hQ</w:t>
+        </w:r>
+      </w:hyperlink>
+      <w:r>
+        <w:rPr>
+          <w:rFonts w:ascii="Segoe UI" w:hAnsi="Segoe UI" w:cs="Segoe UI"/>
+          <w:sz w:val="21"/>
+          <w:szCs w:val="21"/>
+        </w:rPr>
+        <w:br/>
+      </w:r>
+      <w:r>
+        <w:rPr>
+          <w:rFonts w:ascii="Segoe UI" w:hAnsi="Segoe UI" w:cs="Segoe UI"/>
+          <w:sz w:val="21"/>
+          <w:szCs w:val="21"/>
+        </w:rPr>
+        <w:br/>
+      </w:r>
+      <w:r>
+        <w:rPr>
+          <w:rFonts w:ascii="Segoe UI" w:hAnsi="Segoe UI" w:cs="Segoe UI"/>
+          <w:sz w:val="21"/>
+          <w:szCs w:val="21"/>
+        </w:rPr>
+        <w:br/>
+      </w:r>
+      <w:r>
+        <w:rPr>
+          <w:rFonts w:ascii="Cambria Math" w:hAnsi="Cambria Math" w:cs="Cambria Math"/>
+          <w:sz w:val="21"/>
+          <w:szCs w:val="21"/>
+          <w:shd w:val="clear" w:color="auto" w:fill="FFFFFF"/>
+        </w:rPr>
+        <w:t>𝐁𝐢𝐧𝐚𝐫𝐲</w:t>
+      </w:r>
+      <w:r>
+        <w:rPr>
+          <w:rFonts w:ascii="Segoe UI" w:hAnsi="Segoe UI" w:cs="Segoe UI"/>
+          <w:sz w:val="21"/>
+          <w:szCs w:val="21"/>
+          <w:shd w:val="clear" w:color="auto" w:fill="FFFFFF"/>
+        </w:rPr>
+        <w:t xml:space="preserve"> </w:t>
+      </w:r>
+      <w:r>
+        <w:rPr>
+          <w:rFonts w:ascii="Cambria Math" w:hAnsi="Cambria Math" w:cs="Cambria Math"/>
+          <w:sz w:val="21"/>
+          <w:szCs w:val="21"/>
+          <w:shd w:val="clear" w:color="auto" w:fill="FFFFFF"/>
+        </w:rPr>
+        <w:t>𝐒𝐞𝐚𝐫𝐜𝐡</w:t>
+      </w:r>
+      <w:r>
+        <w:rPr>
+          <w:rFonts w:ascii="Segoe UI" w:hAnsi="Segoe UI" w:cs="Segoe UI"/>
+          <w:sz w:val="21"/>
+          <w:szCs w:val="21"/>
+          <w:shd w:val="clear" w:color="auto" w:fill="FFFFFF"/>
+        </w:rPr>
+        <w:t>:</w:t>
+      </w:r>
+      <w:r>
+        <w:rPr>
+          <w:rFonts w:ascii="Segoe UI" w:hAnsi="Segoe UI" w:cs="Segoe UI"/>
+          <w:sz w:val="21"/>
+          <w:szCs w:val="21"/>
+        </w:rPr>
+        <w:br/>
+      </w:r>
+      <w:r>
+        <w:rPr>
+          <w:rFonts w:ascii="Segoe UI" w:hAnsi="Segoe UI" w:cs="Segoe UI"/>
+          <w:sz w:val="21"/>
+          <w:szCs w:val="21"/>
+          <w:shd w:val="clear" w:color="auto" w:fill="FFFFFF"/>
+        </w:rPr>
+        <w:t>- Search in rotate sorted Array</w:t>
+      </w:r>
+      <w:r>
+        <w:rPr>
+          <w:rFonts w:ascii="Segoe UI" w:hAnsi="Segoe UI" w:cs="Segoe UI"/>
+          <w:sz w:val="21"/>
+          <w:szCs w:val="21"/>
+        </w:rPr>
+        <w:br/>
+      </w:r>
+      <w:r>
+        <w:rPr>
+          <w:rFonts w:ascii="Segoe UI" w:hAnsi="Segoe UI" w:cs="Segoe UI"/>
+          <w:sz w:val="21"/>
+          <w:szCs w:val="21"/>
+        </w:rPr>
+        <w:lastRenderedPageBreak/>
+        <w:br/>
+      </w:r>
+      <w:r>
+        <w:rPr>
+          <w:rFonts w:ascii="Cambria Math" w:hAnsi="Cambria Math" w:cs="Cambria Math"/>
+          <w:sz w:val="21"/>
+          <w:szCs w:val="21"/>
+          <w:shd w:val="clear" w:color="auto" w:fill="FFFFFF"/>
+        </w:rPr>
+        <w:t>𝐐𝐮𝐞𝐬𝐭𝐢𝐨𝐧</w:t>
+      </w:r>
+      <w:r>
+        <w:rPr>
+          <w:rFonts w:ascii="Segoe UI" w:hAnsi="Segoe UI" w:cs="Segoe UI"/>
+          <w:sz w:val="21"/>
+          <w:szCs w:val="21"/>
+          <w:shd w:val="clear" w:color="auto" w:fill="FFFFFF"/>
+        </w:rPr>
+        <w:t xml:space="preserve"> </w:t>
+      </w:r>
+      <w:r>
+        <w:rPr>
+          <w:rFonts w:ascii="Cambria Math" w:hAnsi="Cambria Math" w:cs="Cambria Math"/>
+          <w:sz w:val="21"/>
+          <w:szCs w:val="21"/>
+          <w:shd w:val="clear" w:color="auto" w:fill="FFFFFF"/>
+        </w:rPr>
+        <w:t>𝐋𝐢𝐧𝐤𝐬</w:t>
+      </w:r>
+      <w:r>
+        <w:rPr>
+          <w:rFonts w:ascii="Segoe UI" w:hAnsi="Segoe UI" w:cs="Segoe UI"/>
+          <w:sz w:val="21"/>
+          <w:szCs w:val="21"/>
+          <w:shd w:val="clear" w:color="auto" w:fill="FFFFFF"/>
+        </w:rPr>
+        <w:t>:</w:t>
+      </w:r>
+      <w:r>
+        <w:rPr>
+          <w:rFonts w:ascii="Segoe UI" w:hAnsi="Segoe UI" w:cs="Segoe UI"/>
+          <w:sz w:val="21"/>
+          <w:szCs w:val="21"/>
+        </w:rPr>
+        <w:br/>
+      </w:r>
+      <w:r>
+        <w:rPr>
+          <w:rFonts w:ascii="Segoe UI" w:hAnsi="Segoe UI" w:cs="Segoe UI"/>
+          <w:sz w:val="21"/>
+          <w:szCs w:val="21"/>
+          <w:shd w:val="clear" w:color="auto" w:fill="FFFFFF"/>
+        </w:rPr>
+        <w:t>- </w:t>
+      </w:r>
+      <w:hyperlink r:id="rId52" w:history="1">
+        <w:r>
+          <w:rPr>
+            <w:rStyle w:val="Hyperlink"/>
+            <w:rFonts w:ascii="Segoe UI" w:hAnsi="Segoe UI" w:cs="Segoe UI"/>
+            <w:sz w:val="21"/>
+            <w:szCs w:val="21"/>
+            <w:shd w:val="clear" w:color="auto" w:fill="FFFFFF"/>
+          </w:rPr>
+          <w:t>https://lnkd.in/djxEpFxF</w:t>
+        </w:r>
+      </w:hyperlink>
+      <w:r>
+        <w:rPr>
+          <w:rFonts w:ascii="Segoe UI" w:hAnsi="Segoe UI" w:cs="Segoe UI"/>
+          <w:sz w:val="21"/>
+          <w:szCs w:val="21"/>
+        </w:rPr>
+        <w:br/>
+      </w:r>
+      <w:r>
+        <w:rPr>
+          <w:rFonts w:ascii="Segoe UI" w:hAnsi="Segoe UI" w:cs="Segoe UI"/>
+          <w:sz w:val="21"/>
+          <w:szCs w:val="21"/>
+        </w:rPr>
+        <w:br/>
+      </w:r>
+      <w:r>
+        <w:rPr>
+          <w:rFonts w:ascii="Segoe UI" w:hAnsi="Segoe UI" w:cs="Segoe UI"/>
+          <w:sz w:val="21"/>
+          <w:szCs w:val="21"/>
+        </w:rPr>
+        <w:br/>
+      </w:r>
+      <w:r>
+        <w:rPr>
+          <w:rFonts w:ascii="Cambria Math" w:hAnsi="Cambria Math" w:cs="Cambria Math"/>
+          <w:sz w:val="21"/>
+          <w:szCs w:val="21"/>
+          <w:shd w:val="clear" w:color="auto" w:fill="FFFFFF"/>
+        </w:rPr>
+        <w:t>𝐆𝐫𝐚𝐩𝐡</w:t>
+      </w:r>
+      <w:r>
+        <w:rPr>
+          <w:rFonts w:ascii="Segoe UI" w:hAnsi="Segoe UI" w:cs="Segoe UI"/>
+          <w:sz w:val="21"/>
+          <w:szCs w:val="21"/>
+          <w:shd w:val="clear" w:color="auto" w:fill="FFFFFF"/>
+        </w:rPr>
+        <w:t>:</w:t>
+      </w:r>
+      <w:r>
+        <w:rPr>
+          <w:rFonts w:ascii="Segoe UI" w:hAnsi="Segoe UI" w:cs="Segoe UI"/>
+          <w:sz w:val="21"/>
+          <w:szCs w:val="21"/>
+        </w:rPr>
+        <w:br/>
+      </w:r>
+      <w:r>
+        <w:rPr>
+          <w:rFonts w:ascii="Segoe UI" w:hAnsi="Segoe UI" w:cs="Segoe UI"/>
+          <w:sz w:val="21"/>
+          <w:szCs w:val="21"/>
+          <w:shd w:val="clear" w:color="auto" w:fill="FFFFFF"/>
+        </w:rPr>
+        <w:t>- Process ordering </w:t>
+      </w:r>
+      <w:r>
+        <w:rPr>
+          <w:rFonts w:ascii="Segoe UI" w:hAnsi="Segoe UI" w:cs="Segoe UI"/>
+          <w:sz w:val="21"/>
+          <w:szCs w:val="21"/>
+        </w:rPr>
+        <w:br/>
+      </w:r>
+      <w:r>
+        <w:rPr>
+          <w:rFonts w:ascii="Segoe UI" w:hAnsi="Segoe UI" w:cs="Segoe UI"/>
+          <w:sz w:val="21"/>
+          <w:szCs w:val="21"/>
+          <w:shd w:val="clear" w:color="auto" w:fill="FFFFFF"/>
+        </w:rPr>
+        <w:t>- Number of Islands </w:t>
+      </w:r>
+      <w:r>
+        <w:rPr>
+          <w:rFonts w:ascii="Segoe UI" w:hAnsi="Segoe UI" w:cs="Segoe UI"/>
+          <w:sz w:val="21"/>
+          <w:szCs w:val="21"/>
+        </w:rPr>
+        <w:br/>
+      </w:r>
+      <w:r>
+        <w:rPr>
+          <w:rFonts w:ascii="Segoe UI" w:hAnsi="Segoe UI" w:cs="Segoe UI"/>
+          <w:sz w:val="21"/>
+          <w:szCs w:val="21"/>
+          <w:shd w:val="clear" w:color="auto" w:fill="FFFFFF"/>
+        </w:rPr>
+        <w:t>- k jumps on the grid </w:t>
+      </w:r>
+      <w:r>
+        <w:rPr>
+          <w:rFonts w:ascii="Segoe UI" w:hAnsi="Segoe UI" w:cs="Segoe UI"/>
+          <w:sz w:val="21"/>
+          <w:szCs w:val="21"/>
+        </w:rPr>
+        <w:br/>
+      </w:r>
+      <w:r>
+        <w:rPr>
+          <w:rFonts w:ascii="Segoe UI" w:hAnsi="Segoe UI" w:cs="Segoe UI"/>
+          <w:sz w:val="21"/>
+          <w:szCs w:val="21"/>
+        </w:rPr>
+        <w:br/>
+      </w:r>
+      <w:r>
+        <w:rPr>
+          <w:rFonts w:ascii="Cambria Math" w:hAnsi="Cambria Math" w:cs="Cambria Math"/>
+          <w:sz w:val="21"/>
+          <w:szCs w:val="21"/>
+          <w:shd w:val="clear" w:color="auto" w:fill="FFFFFF"/>
+        </w:rPr>
+        <w:t>𝐐𝐮𝐞𝐬𝐭𝐢𝐨𝐧</w:t>
+      </w:r>
+      <w:r>
+        <w:rPr>
+          <w:rFonts w:ascii="Segoe UI" w:hAnsi="Segoe UI" w:cs="Segoe UI"/>
+          <w:sz w:val="21"/>
+          <w:szCs w:val="21"/>
+          <w:shd w:val="clear" w:color="auto" w:fill="FFFFFF"/>
+        </w:rPr>
+        <w:t xml:space="preserve"> </w:t>
+      </w:r>
+      <w:r>
+        <w:rPr>
+          <w:rFonts w:ascii="Cambria Math" w:hAnsi="Cambria Math" w:cs="Cambria Math"/>
+          <w:sz w:val="21"/>
+          <w:szCs w:val="21"/>
+          <w:shd w:val="clear" w:color="auto" w:fill="FFFFFF"/>
+        </w:rPr>
+        <w:t>𝐋𝐢𝐧𝐤𝐬</w:t>
+      </w:r>
+      <w:r>
+        <w:rPr>
+          <w:rFonts w:ascii="Segoe UI" w:hAnsi="Segoe UI" w:cs="Segoe UI"/>
+          <w:sz w:val="21"/>
+          <w:szCs w:val="21"/>
+          <w:shd w:val="clear" w:color="auto" w:fill="FFFFFF"/>
+        </w:rPr>
+        <w:t>:</w:t>
+      </w:r>
+      <w:r>
+        <w:rPr>
+          <w:rFonts w:ascii="Segoe UI" w:hAnsi="Segoe UI" w:cs="Segoe UI"/>
+          <w:sz w:val="21"/>
+          <w:szCs w:val="21"/>
+        </w:rPr>
+        <w:br/>
+      </w:r>
+      <w:r>
+        <w:rPr>
+          <w:rFonts w:ascii="Segoe UI" w:hAnsi="Segoe UI" w:cs="Segoe UI"/>
+          <w:sz w:val="21"/>
+          <w:szCs w:val="21"/>
+          <w:shd w:val="clear" w:color="auto" w:fill="FFFFFF"/>
+        </w:rPr>
+        <w:t>- </w:t>
+      </w:r>
+      <w:hyperlink r:id="rId53" w:history="1">
+        <w:r>
+          <w:rPr>
+            <w:rStyle w:val="Hyperlink"/>
+            <w:rFonts w:ascii="Segoe UI" w:hAnsi="Segoe UI" w:cs="Segoe UI"/>
+            <w:sz w:val="21"/>
+            <w:szCs w:val="21"/>
+            <w:shd w:val="clear" w:color="auto" w:fill="FFFFFF"/>
+          </w:rPr>
+          <w:t>https://lnkd.in/dN4ErKyE</w:t>
+        </w:r>
+      </w:hyperlink>
+      <w:r>
+        <w:rPr>
+          <w:rFonts w:ascii="Segoe UI" w:hAnsi="Segoe UI" w:cs="Segoe UI"/>
+          <w:sz w:val="21"/>
+          <w:szCs w:val="21"/>
+        </w:rPr>
+        <w:br/>
+      </w:r>
+      <w:r>
+        <w:rPr>
+          <w:rFonts w:ascii="Segoe UI" w:hAnsi="Segoe UI" w:cs="Segoe UI"/>
+          <w:sz w:val="21"/>
+          <w:szCs w:val="21"/>
+          <w:shd w:val="clear" w:color="auto" w:fill="FFFFFF"/>
+        </w:rPr>
+        <w:t>- </w:t>
+      </w:r>
+      <w:hyperlink r:id="rId54" w:history="1">
+        <w:r>
+          <w:rPr>
+            <w:rStyle w:val="Hyperlink"/>
+            <w:rFonts w:ascii="Segoe UI" w:hAnsi="Segoe UI" w:cs="Segoe UI"/>
+            <w:sz w:val="21"/>
+            <w:szCs w:val="21"/>
+            <w:shd w:val="clear" w:color="auto" w:fill="FFFFFF"/>
+          </w:rPr>
+          <w:t>https://lnkd.in/dHQJGhPJ</w:t>
+        </w:r>
+      </w:hyperlink>
+      <w:r>
+        <w:rPr>
+          <w:rFonts w:ascii="Segoe UI" w:hAnsi="Segoe UI" w:cs="Segoe UI"/>
+          <w:sz w:val="21"/>
+          <w:szCs w:val="21"/>
+        </w:rPr>
+        <w:br/>
+      </w:r>
+      <w:r>
+        <w:rPr>
+          <w:rFonts w:ascii="Segoe UI" w:hAnsi="Segoe UI" w:cs="Segoe UI"/>
+          <w:sz w:val="21"/>
+          <w:szCs w:val="21"/>
+          <w:shd w:val="clear" w:color="auto" w:fill="FFFFFF"/>
+        </w:rPr>
+        <w:t>- </w:t>
+      </w:r>
+      <w:hyperlink r:id="rId55" w:history="1">
+        <w:r>
+          <w:rPr>
+            <w:rStyle w:val="Hyperlink"/>
+            <w:rFonts w:ascii="Segoe UI" w:hAnsi="Segoe UI" w:cs="Segoe UI"/>
+            <w:sz w:val="21"/>
+            <w:szCs w:val="21"/>
+            <w:shd w:val="clear" w:color="auto" w:fill="FFFFFF"/>
+          </w:rPr>
+          <w:t>https://lnkd.in/dKM_ETsM</w:t>
+        </w:r>
+      </w:hyperlink>
+      <w:r>
+        <w:rPr>
+          <w:rFonts w:ascii="Segoe UI" w:hAnsi="Segoe UI" w:cs="Segoe UI"/>
+          <w:sz w:val="21"/>
+          <w:szCs w:val="21"/>
+        </w:rPr>
+        <w:br/>
+      </w:r>
+      <w:r>
+        <w:rPr>
+          <w:rFonts w:ascii="Segoe UI" w:hAnsi="Segoe UI" w:cs="Segoe UI"/>
+          <w:sz w:val="21"/>
+          <w:szCs w:val="21"/>
+        </w:rPr>
+        <w:br/>
+      </w:r>
+      <w:r>
+        <w:rPr>
+          <w:rFonts w:ascii="Segoe UI" w:hAnsi="Segoe UI" w:cs="Segoe UI"/>
+          <w:sz w:val="21"/>
+          <w:szCs w:val="21"/>
+        </w:rPr>
+        <w:br/>
+      </w:r>
+      <w:r>
+        <w:rPr>
+          <w:rFonts w:ascii="Cambria Math" w:hAnsi="Cambria Math" w:cs="Cambria Math"/>
+          <w:sz w:val="21"/>
+          <w:szCs w:val="21"/>
+          <w:shd w:val="clear" w:color="auto" w:fill="FFFFFF"/>
+        </w:rPr>
+        <w:t>𝐓𝐫𝐞𝐞</w:t>
+      </w:r>
+      <w:r>
+        <w:rPr>
+          <w:rFonts w:ascii="Segoe UI" w:hAnsi="Segoe UI" w:cs="Segoe UI"/>
+          <w:sz w:val="21"/>
+          <w:szCs w:val="21"/>
+          <w:shd w:val="clear" w:color="auto" w:fill="FFFFFF"/>
+        </w:rPr>
+        <w:t>:</w:t>
+      </w:r>
+      <w:r>
+        <w:rPr>
+          <w:rFonts w:ascii="Segoe UI" w:hAnsi="Segoe UI" w:cs="Segoe UI"/>
+          <w:sz w:val="21"/>
+          <w:szCs w:val="21"/>
+        </w:rPr>
+        <w:br/>
+      </w:r>
+      <w:r>
+        <w:rPr>
+          <w:rFonts w:ascii="Segoe UI" w:hAnsi="Segoe UI" w:cs="Segoe UI"/>
+          <w:sz w:val="21"/>
+          <w:szCs w:val="21"/>
+          <w:shd w:val="clear" w:color="auto" w:fill="FFFFFF"/>
+        </w:rPr>
+        <w:t>- Binary Tree Top-Down View</w:t>
+      </w:r>
+      <w:r>
+        <w:rPr>
+          <w:rFonts w:ascii="Segoe UI" w:hAnsi="Segoe UI" w:cs="Segoe UI"/>
+          <w:sz w:val="21"/>
+          <w:szCs w:val="21"/>
+        </w:rPr>
+        <w:br/>
+      </w:r>
+      <w:r>
+        <w:rPr>
+          <w:rFonts w:ascii="Segoe UI" w:hAnsi="Segoe UI" w:cs="Segoe UI"/>
+          <w:sz w:val="21"/>
+          <w:szCs w:val="21"/>
+          <w:shd w:val="clear" w:color="auto" w:fill="FFFFFF"/>
+        </w:rPr>
+        <w:t>- Diameter of a binary tree [Path is needed] </w:t>
+      </w:r>
+      <w:r>
+        <w:rPr>
+          <w:rFonts w:ascii="Segoe UI" w:hAnsi="Segoe UI" w:cs="Segoe UI"/>
+          <w:sz w:val="21"/>
+          <w:szCs w:val="21"/>
+        </w:rPr>
+        <w:br/>
+      </w:r>
+      <w:r>
+        <w:rPr>
+          <w:rFonts w:ascii="Segoe UI" w:hAnsi="Segoe UI" w:cs="Segoe UI"/>
+          <w:sz w:val="21"/>
+          <w:szCs w:val="21"/>
+          <w:shd w:val="clear" w:color="auto" w:fill="FFFFFF"/>
+        </w:rPr>
+        <w:t>- Traversing binary tree in an outward manner</w:t>
+      </w:r>
+      <w:r>
+        <w:rPr>
+          <w:rFonts w:ascii="Segoe UI" w:hAnsi="Segoe UI" w:cs="Segoe UI"/>
+          <w:sz w:val="21"/>
+          <w:szCs w:val="21"/>
+        </w:rPr>
+        <w:br/>
+      </w:r>
+      <w:r>
+        <w:rPr>
+          <w:rFonts w:ascii="Segoe UI" w:hAnsi="Segoe UI" w:cs="Segoe UI"/>
+          <w:sz w:val="21"/>
+          <w:szCs w:val="21"/>
+        </w:rPr>
+        <w:br/>
+      </w:r>
+      <w:r>
+        <w:rPr>
+          <w:rFonts w:ascii="Cambria Math" w:hAnsi="Cambria Math" w:cs="Cambria Math"/>
+          <w:sz w:val="21"/>
+          <w:szCs w:val="21"/>
+          <w:shd w:val="clear" w:color="auto" w:fill="FFFFFF"/>
+        </w:rPr>
+        <w:t>𝐐𝐮𝐞𝐬𝐭𝐢𝐨𝐧</w:t>
+      </w:r>
+      <w:r>
+        <w:rPr>
+          <w:rFonts w:ascii="Segoe UI" w:hAnsi="Segoe UI" w:cs="Segoe UI"/>
+          <w:sz w:val="21"/>
+          <w:szCs w:val="21"/>
+          <w:shd w:val="clear" w:color="auto" w:fill="FFFFFF"/>
+        </w:rPr>
+        <w:t xml:space="preserve"> </w:t>
+      </w:r>
+      <w:r>
+        <w:rPr>
+          <w:rFonts w:ascii="Cambria Math" w:hAnsi="Cambria Math" w:cs="Cambria Math"/>
+          <w:sz w:val="21"/>
+          <w:szCs w:val="21"/>
+          <w:shd w:val="clear" w:color="auto" w:fill="FFFFFF"/>
+        </w:rPr>
+        <w:t>𝐋𝐢𝐧𝐤𝐬</w:t>
+      </w:r>
+      <w:r>
+        <w:rPr>
+          <w:rFonts w:ascii="Segoe UI" w:hAnsi="Segoe UI" w:cs="Segoe UI"/>
+          <w:sz w:val="21"/>
+          <w:szCs w:val="21"/>
+          <w:shd w:val="clear" w:color="auto" w:fill="FFFFFF"/>
+        </w:rPr>
+        <w:t>:</w:t>
+      </w:r>
+      <w:r>
+        <w:rPr>
+          <w:rFonts w:ascii="Segoe UI" w:hAnsi="Segoe UI" w:cs="Segoe UI"/>
+          <w:sz w:val="21"/>
+          <w:szCs w:val="21"/>
+        </w:rPr>
+        <w:br/>
+      </w:r>
+      <w:r>
+        <w:rPr>
+          <w:rFonts w:ascii="Segoe UI" w:hAnsi="Segoe UI" w:cs="Segoe UI"/>
+          <w:sz w:val="21"/>
+          <w:szCs w:val="21"/>
+          <w:shd w:val="clear" w:color="auto" w:fill="FFFFFF"/>
+        </w:rPr>
+        <w:t>- </w:t>
+      </w:r>
+      <w:hyperlink r:id="rId56" w:history="1">
+        <w:r>
+          <w:rPr>
+            <w:rStyle w:val="Hyperlink"/>
+            <w:rFonts w:ascii="Segoe UI" w:hAnsi="Segoe UI" w:cs="Segoe UI"/>
+            <w:sz w:val="21"/>
+            <w:szCs w:val="21"/>
+            <w:shd w:val="clear" w:color="auto" w:fill="FFFFFF"/>
+          </w:rPr>
+          <w:t>https://lnkd.in/dmun-Pn3</w:t>
+        </w:r>
+      </w:hyperlink>
+      <w:r>
+        <w:rPr>
+          <w:rFonts w:ascii="Segoe UI" w:hAnsi="Segoe UI" w:cs="Segoe UI"/>
+          <w:sz w:val="21"/>
+          <w:szCs w:val="21"/>
+        </w:rPr>
+        <w:br/>
+      </w:r>
+      <w:r>
+        <w:rPr>
+          <w:rFonts w:ascii="Segoe UI" w:hAnsi="Segoe UI" w:cs="Segoe UI"/>
+          <w:sz w:val="21"/>
+          <w:szCs w:val="21"/>
+          <w:shd w:val="clear" w:color="auto" w:fill="FFFFFF"/>
+        </w:rPr>
+        <w:t>- </w:t>
+      </w:r>
+      <w:hyperlink r:id="rId57" w:history="1">
+        <w:r>
+          <w:rPr>
+            <w:rStyle w:val="Hyperlink"/>
+            <w:rFonts w:ascii="Segoe UI" w:hAnsi="Segoe UI" w:cs="Segoe UI"/>
+            <w:sz w:val="21"/>
+            <w:szCs w:val="21"/>
+            <w:shd w:val="clear" w:color="auto" w:fill="FFFFFF"/>
+          </w:rPr>
+          <w:t>https://lnkd.in/dH-w_DQV</w:t>
+        </w:r>
+      </w:hyperlink>
+      <w:r>
+        <w:rPr>
+          <w:rFonts w:ascii="Segoe UI" w:hAnsi="Segoe UI" w:cs="Segoe UI"/>
+          <w:sz w:val="21"/>
+          <w:szCs w:val="21"/>
+        </w:rPr>
+        <w:br/>
+      </w:r>
+      <w:r>
+        <w:rPr>
+          <w:rFonts w:ascii="Segoe UI" w:hAnsi="Segoe UI" w:cs="Segoe UI"/>
+          <w:sz w:val="21"/>
+          <w:szCs w:val="21"/>
+        </w:rPr>
+        <w:br/>
+      </w:r>
+      <w:r>
+        <w:rPr>
+          <w:rFonts w:ascii="Segoe UI" w:hAnsi="Segoe UI" w:cs="Segoe UI"/>
+          <w:sz w:val="21"/>
+          <w:szCs w:val="21"/>
+        </w:rPr>
+        <w:br/>
+      </w:r>
+      <w:r>
+        <w:rPr>
+          <w:rFonts w:ascii="Segoe UI" w:hAnsi="Segoe UI" w:cs="Segoe UI"/>
+          <w:sz w:val="21"/>
+          <w:szCs w:val="21"/>
+          <w:shd w:val="clear" w:color="auto" w:fill="FFFFFF"/>
+        </w:rPr>
+        <w:t>------------------------------</w:t>
+      </w:r>
+      <w:r>
+        <w:rPr>
+          <w:rFonts w:ascii="Segoe UI" w:hAnsi="Segoe UI" w:cs="Segoe UI"/>
+          <w:sz w:val="21"/>
+          <w:szCs w:val="21"/>
+        </w:rPr>
+        <w:br/>
+      </w:r>
+      <w:r>
+        <w:rPr>
+          <w:rFonts w:ascii="Segoe UI" w:hAnsi="Segoe UI" w:cs="Segoe UI"/>
+          <w:sz w:val="21"/>
+          <w:szCs w:val="21"/>
+        </w:rPr>
+        <w:br/>
+      </w:r>
+      <w:r>
+        <w:rPr>
+          <w:rFonts w:ascii="Segoe UI" w:hAnsi="Segoe UI" w:cs="Segoe UI"/>
+          <w:sz w:val="21"/>
+          <w:szCs w:val="21"/>
+          <w:shd w:val="clear" w:color="auto" w:fill="FFFFFF"/>
+        </w:rPr>
+        <w:t>If you find it useful, give it a like and save it!</w:t>
+      </w:r>
+      <w:r>
+        <w:rPr>
+          <w:rFonts w:ascii="Segoe UI" w:hAnsi="Segoe UI" w:cs="Segoe UI"/>
+          <w:sz w:val="21"/>
+          <w:szCs w:val="21"/>
+        </w:rPr>
+        <w:br/>
+      </w:r>
+      <w:r>
+        <w:rPr>
+          <w:rFonts w:ascii="Segoe UI" w:hAnsi="Segoe UI" w:cs="Segoe UI"/>
+          <w:sz w:val="21"/>
+          <w:szCs w:val="21"/>
+        </w:rPr>
+        <w:br/>
+      </w:r>
+      <w:r>
+        <w:rPr>
+          <w:rFonts w:ascii="Segoe UI Symbol" w:hAnsi="Segoe UI Symbol" w:cs="Segoe UI Symbol"/>
+          <w:sz w:val="21"/>
+          <w:szCs w:val="21"/>
+          <w:shd w:val="clear" w:color="auto" w:fill="FFFFFF"/>
+        </w:rPr>
+        <w:t>✍</w:t>
+      </w:r>
+      <w:r>
+        <w:rPr>
+          <w:rFonts w:ascii="Segoe UI" w:hAnsi="Segoe UI" w:cs="Segoe UI"/>
+          <w:sz w:val="21"/>
+          <w:szCs w:val="21"/>
+          <w:shd w:val="clear" w:color="auto" w:fill="FFFFFF"/>
+        </w:rPr>
+        <w:t>️ Feel free to comment with your thoughts and queries.</w:t>
+      </w:r>
+      <w:r>
+        <w:rPr>
+          <w:rFonts w:ascii="Segoe UI" w:hAnsi="Segoe UI" w:cs="Segoe UI"/>
+          <w:sz w:val="21"/>
+          <w:szCs w:val="21"/>
+        </w:rPr>
+        <w:br/>
+      </w:r>
+      <w:r>
+        <w:rPr>
+          <w:rFonts w:ascii="Segoe UI" w:hAnsi="Segoe UI" w:cs="Segoe UI"/>
+          <w:sz w:val="21"/>
+          <w:szCs w:val="21"/>
+        </w:rPr>
+        <w:br/>
+      </w:r>
+      <w:r>
+        <w:rPr>
+          <w:rFonts w:ascii="Segoe UI Symbol" w:hAnsi="Segoe UI Symbol" w:cs="Segoe UI Symbol"/>
+          <w:sz w:val="21"/>
+          <w:szCs w:val="21"/>
+          <w:shd w:val="clear" w:color="auto" w:fill="FFFFFF"/>
+        </w:rPr>
+        <w:t>📥</w:t>
+      </w:r>
+      <w:r>
+        <w:rPr>
+          <w:rFonts w:ascii="Segoe UI" w:hAnsi="Segoe UI" w:cs="Segoe UI"/>
+          <w:sz w:val="21"/>
+          <w:szCs w:val="21"/>
+          <w:shd w:val="clear" w:color="auto" w:fill="FFFFFF"/>
+        </w:rPr>
+        <w:t xml:space="preserve"> Don't forget to save this Post!</w:t>
+      </w:r>
+      <w:r>
+        <w:rPr>
+          <w:rFonts w:ascii="Segoe UI" w:hAnsi="Segoe UI" w:cs="Segoe UI"/>
+          <w:sz w:val="21"/>
+          <w:szCs w:val="21"/>
+        </w:rPr>
+        <w:br/>
+      </w:r>
+      <w:r>
+        <w:rPr>
+          <w:rFonts w:ascii="Segoe UI" w:hAnsi="Segoe UI" w:cs="Segoe UI"/>
+          <w:sz w:val="21"/>
+          <w:szCs w:val="21"/>
+        </w:rPr>
+        <w:br/>
+      </w:r>
+      <w:r>
+        <w:rPr>
+          <w:rFonts w:ascii="Segoe UI Symbol" w:hAnsi="Segoe UI Symbol" w:cs="Segoe UI Symbol"/>
+          <w:sz w:val="21"/>
+          <w:szCs w:val="21"/>
+          <w:shd w:val="clear" w:color="auto" w:fill="FFFFFF"/>
+        </w:rPr>
+        <w:t>📲</w:t>
+      </w:r>
+      <w:r>
+        <w:rPr>
+          <w:rFonts w:ascii="Segoe UI" w:hAnsi="Segoe UI" w:cs="Segoe UI"/>
+          <w:sz w:val="21"/>
+          <w:szCs w:val="21"/>
+          <w:shd w:val="clear" w:color="auto" w:fill="FFFFFF"/>
+        </w:rPr>
+        <w:t xml:space="preserve"> Also share it with your friends and colleagues out there (Let's help each other grow </w:t>
+      </w:r>
+      <w:r>
+        <w:rPr>
+          <w:rFonts w:ascii="Segoe UI Symbol" w:hAnsi="Segoe UI Symbol" w:cs="Segoe UI Symbol"/>
+          <w:sz w:val="21"/>
+          <w:szCs w:val="21"/>
+          <w:shd w:val="clear" w:color="auto" w:fill="FFFFFF"/>
+        </w:rPr>
+        <w:t>👊🏻</w:t>
+      </w:r>
+      <w:r>
+        <w:rPr>
+          <w:rFonts w:ascii="Segoe UI" w:hAnsi="Segoe UI" w:cs="Segoe UI"/>
+          <w:sz w:val="21"/>
+          <w:szCs w:val="21"/>
+          <w:shd w:val="clear" w:color="auto" w:fill="FFFFFF"/>
+        </w:rPr>
+        <w:t>)</w:t>
+      </w:r>
+      <w:r>
+        <w:rPr>
+          <w:rFonts w:ascii="Segoe UI" w:hAnsi="Segoe UI" w:cs="Segoe UI"/>
+          <w:sz w:val="21"/>
+          <w:szCs w:val="21"/>
+        </w:rPr>
+        <w:br/>
+      </w:r>
+      <w:r>
+        <w:rPr>
+          <w:rFonts w:ascii="Segoe UI" w:hAnsi="Segoe UI" w:cs="Segoe UI"/>
+          <w:sz w:val="21"/>
+          <w:szCs w:val="21"/>
+        </w:rPr>
+        <w:br/>
+      </w:r>
+      <w:r>
+        <w:rPr>
+          <w:rFonts w:ascii="Segoe UI" w:hAnsi="Segoe UI" w:cs="Segoe UI"/>
+          <w:sz w:val="21"/>
+          <w:szCs w:val="21"/>
+          <w:shd w:val="clear" w:color="auto" w:fill="FFFFFF"/>
+        </w:rPr>
+        <w:t>Follow </w:t>
+      </w:r>
+      <w:hyperlink r:id="rId58" w:history="1">
+        <w:r>
+          <w:rPr>
+            <w:rStyle w:val="Hyperlink"/>
+            <w:rFonts w:ascii="Segoe UI" w:hAnsi="Segoe UI" w:cs="Segoe UI"/>
+            <w:sz w:val="21"/>
+            <w:szCs w:val="21"/>
+            <w:shd w:val="clear" w:color="auto" w:fill="FFFFFF"/>
+          </w:rPr>
+          <w:t>Mohit Sehrawat</w:t>
+        </w:r>
+      </w:hyperlink>
+      <w:r>
+        <w:rPr>
+          <w:rFonts w:ascii="Segoe UI" w:hAnsi="Segoe UI" w:cs="Segoe UI"/>
+          <w:sz w:val="21"/>
+          <w:szCs w:val="21"/>
+          <w:shd w:val="clear" w:color="auto" w:fill="FFFFFF"/>
+        </w:rPr>
+        <w:t xml:space="preserve"> for more. </w:t>
+      </w:r>
+      <w:r>
+        <w:rPr>
+          <w:rFonts w:ascii="Segoe UI Symbol" w:hAnsi="Segoe UI Symbol" w:cs="Segoe UI Symbol"/>
+          <w:sz w:val="21"/>
+          <w:szCs w:val="21"/>
+          <w:shd w:val="clear" w:color="auto" w:fill="FFFFFF"/>
+        </w:rPr>
+        <w:t>⚡</w:t>
+      </w:r>
+      <w:r>
+        <w:rPr>
+          <w:rFonts w:ascii="Segoe UI" w:hAnsi="Segoe UI" w:cs="Segoe UI"/>
+          <w:sz w:val="21"/>
+          <w:szCs w:val="21"/>
+        </w:rPr>
+        <w:br/>
+      </w:r>
+      <w:r>
+        <w:rPr>
+          <w:rFonts w:ascii="Segoe UI" w:hAnsi="Segoe UI" w:cs="Segoe UI"/>
+          <w:sz w:val="21"/>
+          <w:szCs w:val="21"/>
+        </w:rPr>
+        <w:br/>
+      </w:r>
+      <w:r>
+        <w:rPr>
+          <w:rFonts w:ascii="Segoe UI" w:hAnsi="Segoe UI" w:cs="Segoe UI"/>
+          <w:sz w:val="21"/>
+          <w:szCs w:val="21"/>
+          <w:shd w:val="clear" w:color="auto" w:fill="FFFFFF"/>
+        </w:rPr>
+        <w:t xml:space="preserve">Happy learning! </w:t>
+      </w:r>
+      <w:r>
+        <w:rPr>
+          <w:rFonts w:ascii="Segoe UI Symbol" w:hAnsi="Segoe UI Symbol" w:cs="Segoe UI Symbol"/>
+          <w:sz w:val="21"/>
+          <w:szCs w:val="21"/>
+          <w:shd w:val="clear" w:color="auto" w:fill="FFFFFF"/>
+        </w:rPr>
+        <w:t>🙌</w:t>
+      </w:r>
+    </w:p>
+    <w:p>
+      <w:pPr>
+        <w:rPr>
+          <w:rFonts w:ascii="Segoe UI Symbol" w:hAnsi="Segoe UI Symbol" w:cs="Segoe UI Symbol"/>
+          <w:sz w:val="21"/>
+          <w:szCs w:val="21"/>
+          <w:shd w:val="clear" w:color="auto" w:fill="FFFFFF"/>
+        </w:rPr>
+      </w:pPr>
+      <w:r>
+        <w:rPr>
+          <w:rFonts w:ascii="Segoe UI Symbol" w:hAnsi="Segoe UI Symbol" w:cs="Segoe UI Symbol"/>
+          <w:sz w:val="21"/>
+          <w:szCs w:val="21"/>
+          <w:shd w:val="clear" w:color="auto" w:fill="FFFFFF"/>
+        </w:rPr>
+        <w:br w:type="page"/>
+      </w:r>
+    </w:p>
+    <w:p>
+      <w:r>
+        <w:rPr>
+          <w:rFonts w:ascii="Cambria Math" w:hAnsi="Cambria Math" w:cs="Cambria Math"/>
+          <w:sz w:val="21"/>
+          <w:szCs w:val="21"/>
+          <w:shd w:val="clear" w:color="auto" w:fill="FFFFFF"/>
+        </w:rPr>
+        <w:lastRenderedPageBreak/>
+        <w:t>𝐈𝐧𝐭𝐞𝐫𝐯𝐢𝐞𝐰</w:t>
+      </w:r>
+      <w:r>
+        <w:rPr>
+          <w:rFonts w:ascii="Segoe UI" w:hAnsi="Segoe UI" w:cs="Segoe UI"/>
+          <w:sz w:val="21"/>
+          <w:szCs w:val="21"/>
+          <w:shd w:val="clear" w:color="auto" w:fill="FFFFFF"/>
+        </w:rPr>
+        <w:t xml:space="preserve"> </w:t>
+      </w:r>
+      <w:r>
+        <w:rPr>
+          <w:rFonts w:ascii="Cambria Math" w:hAnsi="Cambria Math" w:cs="Cambria Math"/>
+          <w:sz w:val="21"/>
+          <w:szCs w:val="21"/>
+          <w:shd w:val="clear" w:color="auto" w:fill="FFFFFF"/>
+        </w:rPr>
+        <w:t>𝐐𝐮𝐞𝐬𝐭𝐢𝐨𝐧𝐬</w:t>
+      </w:r>
+      <w:r>
+        <w:rPr>
+          <w:rFonts w:ascii="Segoe UI" w:hAnsi="Segoe UI" w:cs="Segoe UI"/>
+          <w:sz w:val="21"/>
+          <w:szCs w:val="21"/>
+          <w:shd w:val="clear" w:color="auto" w:fill="FFFFFF"/>
+        </w:rPr>
+        <w:t xml:space="preserve"> | </w:t>
+      </w:r>
+      <w:r>
+        <w:rPr>
+          <w:rFonts w:ascii="Cambria Math" w:hAnsi="Cambria Math" w:cs="Cambria Math"/>
+          <w:sz w:val="21"/>
+          <w:szCs w:val="21"/>
+          <w:shd w:val="clear" w:color="auto" w:fill="FFFFFF"/>
+        </w:rPr>
+        <w:t>𝐀𝐦𝐚𝐳𝐨𝐧</w:t>
+      </w:r>
+      <w:r>
+        <w:rPr>
+          <w:rFonts w:ascii="Segoe UI" w:hAnsi="Segoe UI" w:cs="Segoe UI"/>
+          <w:sz w:val="21"/>
+          <w:szCs w:val="21"/>
+          <w:shd w:val="clear" w:color="auto" w:fill="FFFFFF"/>
+        </w:rPr>
+        <w:t xml:space="preserve"> -</w:t>
+      </w:r>
+      <w:r>
+        <w:rPr>
+          <w:rFonts w:ascii="Cambria Math" w:hAnsi="Cambria Math" w:cs="Cambria Math"/>
+          <w:sz w:val="21"/>
+          <w:szCs w:val="21"/>
+          <w:shd w:val="clear" w:color="auto" w:fill="FFFFFF"/>
+        </w:rPr>
+        <w:t>𝟐𝟎𝟐𝟐</w:t>
+      </w:r>
+      <w:r>
+        <w:rPr>
+          <w:rFonts w:ascii="Segoe UI" w:hAnsi="Segoe UI" w:cs="Segoe UI"/>
+          <w:sz w:val="21"/>
+          <w:szCs w:val="21"/>
+        </w:rPr>
+        <w:br/>
+      </w:r>
+      <w:r>
+        <w:rPr>
+          <w:rFonts w:ascii="Segoe UI" w:hAnsi="Segoe UI" w:cs="Segoe UI"/>
+          <w:sz w:val="21"/>
+          <w:szCs w:val="21"/>
+        </w:rPr>
+        <w:br/>
+      </w:r>
+      <w:r>
+        <w:rPr>
+          <w:rFonts w:ascii="Segoe UI" w:hAnsi="Segoe UI" w:cs="Segoe UI"/>
+          <w:sz w:val="21"/>
+          <w:szCs w:val="21"/>
+          <w:shd w:val="clear" w:color="auto" w:fill="FFFFFF"/>
+        </w:rPr>
+        <w:t>There are a bunch of us preparing right now for interviews, Leetcode is a good source to look at the current level of questions. Below I will be sharing the list of questions currently being asked by Amazon in the last 3 to 4 months.</w:t>
+      </w:r>
+      <w:r>
+        <w:rPr>
+          <w:rFonts w:ascii="Segoe UI" w:hAnsi="Segoe UI" w:cs="Segoe UI"/>
+          <w:sz w:val="21"/>
+          <w:szCs w:val="21"/>
+        </w:rPr>
+        <w:br/>
+      </w:r>
+      <w:r>
+        <w:rPr>
+          <w:rFonts w:ascii="Segoe UI" w:hAnsi="Segoe UI" w:cs="Segoe UI"/>
+          <w:sz w:val="21"/>
+          <w:szCs w:val="21"/>
+          <w:shd w:val="clear" w:color="auto" w:fill="FFFFFF"/>
+        </w:rPr>
+        <w:t> </w:t>
+      </w:r>
+      <w:r>
+        <w:rPr>
+          <w:rFonts w:ascii="Segoe UI" w:hAnsi="Segoe UI" w:cs="Segoe UI"/>
+          <w:sz w:val="21"/>
+          <w:szCs w:val="21"/>
+        </w:rPr>
+        <w:br/>
+      </w:r>
+      <w:r>
+        <w:rPr>
+          <w:rFonts w:ascii="Cambria Math" w:hAnsi="Cambria Math" w:cs="Cambria Math"/>
+          <w:sz w:val="21"/>
+          <w:szCs w:val="21"/>
+          <w:shd w:val="clear" w:color="auto" w:fill="FFFFFF"/>
+        </w:rPr>
+        <w:t>𝗚𝗿𝗮𝗽𝗵</w:t>
+      </w:r>
+      <w:r>
+        <w:rPr>
+          <w:rFonts w:ascii="Segoe UI" w:hAnsi="Segoe UI" w:cs="Segoe UI"/>
+          <w:sz w:val="21"/>
+          <w:szCs w:val="21"/>
+        </w:rPr>
+        <w:br/>
+      </w:r>
+      <w:r>
+        <w:rPr>
+          <w:rFonts w:ascii="Segoe UI" w:hAnsi="Segoe UI" w:cs="Segoe UI"/>
+          <w:sz w:val="21"/>
+          <w:szCs w:val="21"/>
+          <w:shd w:val="clear" w:color="auto" w:fill="FFFFFF"/>
+        </w:rPr>
+        <w:t>1) Process Ordering - </w:t>
+      </w:r>
+      <w:hyperlink r:id="rId59" w:history="1">
+        <w:r>
+          <w:rPr>
+            <w:rStyle w:val="Hyperlink"/>
+            <w:rFonts w:ascii="Segoe UI" w:hAnsi="Segoe UI" w:cs="Segoe UI"/>
+            <w:sz w:val="21"/>
+            <w:szCs w:val="21"/>
+            <w:shd w:val="clear" w:color="auto" w:fill="FFFFFF"/>
+          </w:rPr>
+          <w:t>https://lnkd.in/dN4ErKyE</w:t>
+        </w:r>
+      </w:hyperlink>
+      <w:r>
+        <w:rPr>
+          <w:rFonts w:ascii="Segoe UI" w:hAnsi="Segoe UI" w:cs="Segoe UI"/>
+          <w:sz w:val="21"/>
+          <w:szCs w:val="21"/>
+        </w:rPr>
+        <w:br/>
+      </w:r>
+      <w:r>
+        <w:rPr>
+          <w:rFonts w:ascii="Segoe UI" w:hAnsi="Segoe UI" w:cs="Segoe UI"/>
+          <w:sz w:val="21"/>
+          <w:szCs w:val="21"/>
+          <w:shd w:val="clear" w:color="auto" w:fill="FFFFFF"/>
+        </w:rPr>
+        <w:t>2) Number of Islands - </w:t>
+      </w:r>
+      <w:hyperlink r:id="rId60" w:history="1">
+        <w:r>
+          <w:rPr>
+            <w:rStyle w:val="Hyperlink"/>
+            <w:rFonts w:ascii="Segoe UI" w:hAnsi="Segoe UI" w:cs="Segoe UI"/>
+            <w:sz w:val="21"/>
+            <w:szCs w:val="21"/>
+            <w:shd w:val="clear" w:color="auto" w:fill="FFFFFF"/>
+          </w:rPr>
+          <w:t>https://lnkd.in/dHQJGhPJ</w:t>
+        </w:r>
+      </w:hyperlink>
+      <w:r>
+        <w:rPr>
+          <w:rFonts w:ascii="Segoe UI" w:hAnsi="Segoe UI" w:cs="Segoe UI"/>
+          <w:sz w:val="21"/>
+          <w:szCs w:val="21"/>
+        </w:rPr>
+        <w:br/>
+      </w:r>
+      <w:r>
+        <w:rPr>
+          <w:rFonts w:ascii="Segoe UI" w:hAnsi="Segoe UI" w:cs="Segoe UI"/>
+          <w:sz w:val="21"/>
+          <w:szCs w:val="21"/>
+          <w:shd w:val="clear" w:color="auto" w:fill="FFFFFF"/>
+        </w:rPr>
+        <w:t>3) k Jumps on Grid - </w:t>
+      </w:r>
+      <w:hyperlink r:id="rId61" w:history="1">
+        <w:r>
+          <w:rPr>
+            <w:rStyle w:val="Hyperlink"/>
+            <w:rFonts w:ascii="Segoe UI" w:hAnsi="Segoe UI" w:cs="Segoe UI"/>
+            <w:sz w:val="21"/>
+            <w:szCs w:val="21"/>
+            <w:shd w:val="clear" w:color="auto" w:fill="FFFFFF"/>
+          </w:rPr>
+          <w:t>https://lnkd.in/dKM_ETsM</w:t>
+        </w:r>
+      </w:hyperlink>
+      <w:r>
+        <w:rPr>
+          <w:rFonts w:ascii="Segoe UI" w:hAnsi="Segoe UI" w:cs="Segoe UI"/>
+          <w:sz w:val="21"/>
+          <w:szCs w:val="21"/>
+        </w:rPr>
+        <w:br/>
+      </w:r>
+      <w:r>
+        <w:rPr>
+          <w:rFonts w:ascii="Segoe UI" w:hAnsi="Segoe UI" w:cs="Segoe UI"/>
+          <w:sz w:val="21"/>
+          <w:szCs w:val="21"/>
+        </w:rPr>
+        <w:br/>
+      </w:r>
+      <w:r>
+        <w:rPr>
+          <w:rFonts w:ascii="Cambria Math" w:hAnsi="Cambria Math" w:cs="Cambria Math"/>
+          <w:sz w:val="21"/>
+          <w:szCs w:val="21"/>
+          <w:shd w:val="clear" w:color="auto" w:fill="FFFFFF"/>
+        </w:rPr>
+        <w:t>𝗧𝗿𝗶𝗲</w:t>
+      </w:r>
+      <w:r>
+        <w:rPr>
+          <w:rFonts w:ascii="Segoe UI" w:hAnsi="Segoe UI" w:cs="Segoe UI"/>
+          <w:sz w:val="21"/>
+          <w:szCs w:val="21"/>
+        </w:rPr>
+        <w:br/>
+      </w:r>
+      <w:r>
+        <w:rPr>
+          <w:rFonts w:ascii="Segoe UI" w:hAnsi="Segoe UI" w:cs="Segoe UI"/>
+          <w:sz w:val="21"/>
+          <w:szCs w:val="21"/>
+          <w:shd w:val="clear" w:color="auto" w:fill="FFFFFF"/>
+        </w:rPr>
+        <w:t>1) Finding Prefix in Dictionary - </w:t>
+      </w:r>
+      <w:hyperlink r:id="rId62" w:history="1">
+        <w:r>
+          <w:rPr>
+            <w:rStyle w:val="Hyperlink"/>
+            <w:rFonts w:ascii="Segoe UI" w:hAnsi="Segoe UI" w:cs="Segoe UI"/>
+            <w:sz w:val="21"/>
+            <w:szCs w:val="21"/>
+            <w:shd w:val="clear" w:color="auto" w:fill="FFFFFF"/>
+          </w:rPr>
+          <w:t>https://lnkd.in/dpRvFDq5</w:t>
+        </w:r>
+      </w:hyperlink>
+      <w:r>
+        <w:rPr>
+          <w:rFonts w:ascii="Segoe UI" w:hAnsi="Segoe UI" w:cs="Segoe UI"/>
+          <w:sz w:val="21"/>
+          <w:szCs w:val="21"/>
+        </w:rPr>
+        <w:br/>
+      </w:r>
+      <w:r>
+        <w:rPr>
+          <w:rFonts w:ascii="Segoe UI" w:hAnsi="Segoe UI" w:cs="Segoe UI"/>
+          <w:sz w:val="21"/>
+          <w:szCs w:val="21"/>
+        </w:rPr>
+        <w:br/>
+      </w:r>
+      <w:r>
+        <w:rPr>
+          <w:rFonts w:ascii="Cambria Math" w:hAnsi="Cambria Math" w:cs="Cambria Math"/>
+          <w:sz w:val="21"/>
+          <w:szCs w:val="21"/>
+          <w:shd w:val="clear" w:color="auto" w:fill="FFFFFF"/>
+        </w:rPr>
+        <w:t>𝗧𝗿𝗲𝗲</w:t>
+      </w:r>
+      <w:r>
+        <w:rPr>
+          <w:rFonts w:ascii="Segoe UI" w:hAnsi="Segoe UI" w:cs="Segoe UI"/>
+          <w:sz w:val="21"/>
+          <w:szCs w:val="21"/>
+        </w:rPr>
+        <w:br/>
+      </w:r>
+      <w:r>
+        <w:rPr>
+          <w:rFonts w:ascii="Segoe UI" w:hAnsi="Segoe UI" w:cs="Segoe UI"/>
+          <w:sz w:val="21"/>
+          <w:szCs w:val="21"/>
+          <w:shd w:val="clear" w:color="auto" w:fill="FFFFFF"/>
+        </w:rPr>
+        <w:t>1) Binary Tree Top Down View - </w:t>
+      </w:r>
+      <w:hyperlink r:id="rId63" w:history="1">
+        <w:r>
+          <w:rPr>
+            <w:rStyle w:val="Hyperlink"/>
+            <w:rFonts w:ascii="Segoe UI" w:hAnsi="Segoe UI" w:cs="Segoe UI"/>
+            <w:sz w:val="21"/>
+            <w:szCs w:val="21"/>
+            <w:shd w:val="clear" w:color="auto" w:fill="FFFFFF"/>
+          </w:rPr>
+          <w:t>https://lnkd.in/dmun-Pn3</w:t>
+        </w:r>
+      </w:hyperlink>
+      <w:r>
+        <w:rPr>
+          <w:rFonts w:ascii="Segoe UI" w:hAnsi="Segoe UI" w:cs="Segoe UI"/>
+          <w:sz w:val="21"/>
+          <w:szCs w:val="21"/>
+        </w:rPr>
+        <w:br/>
+      </w:r>
+      <w:r>
+        <w:rPr>
+          <w:rFonts w:ascii="Segoe UI" w:hAnsi="Segoe UI" w:cs="Segoe UI"/>
+          <w:sz w:val="21"/>
+          <w:szCs w:val="21"/>
+          <w:shd w:val="clear" w:color="auto" w:fill="FFFFFF"/>
+        </w:rPr>
+        <w:t>2) Traversing binary tree in an outward manner.</w:t>
+      </w:r>
+      <w:r>
+        <w:rPr>
+          <w:rFonts w:ascii="Segoe UI" w:hAnsi="Segoe UI" w:cs="Segoe UI"/>
+          <w:sz w:val="21"/>
+          <w:szCs w:val="21"/>
+        </w:rPr>
+        <w:br/>
+      </w:r>
+      <w:r>
+        <w:rPr>
+          <w:rFonts w:ascii="Segoe UI" w:hAnsi="Segoe UI" w:cs="Segoe UI"/>
+          <w:sz w:val="21"/>
+          <w:szCs w:val="21"/>
+          <w:shd w:val="clear" w:color="auto" w:fill="FFFFFF"/>
+        </w:rPr>
+        <w:t>3) Diameter of a binary tree [Path is needed] - </w:t>
+      </w:r>
+      <w:hyperlink r:id="rId64" w:history="1">
+        <w:r>
+          <w:rPr>
+            <w:rStyle w:val="Hyperlink"/>
+            <w:rFonts w:ascii="Segoe UI" w:hAnsi="Segoe UI" w:cs="Segoe UI"/>
+            <w:sz w:val="21"/>
+            <w:szCs w:val="21"/>
+            <w:shd w:val="clear" w:color="auto" w:fill="FFFFFF"/>
+          </w:rPr>
+          <w:t>https://lnkd.in/dH-w_DQV</w:t>
+        </w:r>
+      </w:hyperlink>
+      <w:r>
+        <w:rPr>
+          <w:rFonts w:ascii="Segoe UI" w:hAnsi="Segoe UI" w:cs="Segoe UI"/>
+          <w:sz w:val="21"/>
+          <w:szCs w:val="21"/>
+        </w:rPr>
+        <w:br/>
+      </w:r>
+      <w:r>
+        <w:rPr>
+          <w:rFonts w:ascii="Segoe UI" w:hAnsi="Segoe UI" w:cs="Segoe UI"/>
+          <w:sz w:val="21"/>
+          <w:szCs w:val="21"/>
+        </w:rPr>
+        <w:br/>
+      </w:r>
+      <w:r>
+        <w:rPr>
+          <w:rFonts w:ascii="Cambria Math" w:hAnsi="Cambria Math" w:cs="Cambria Math"/>
+          <w:sz w:val="21"/>
+          <w:szCs w:val="21"/>
+          <w:shd w:val="clear" w:color="auto" w:fill="FFFFFF"/>
+        </w:rPr>
+        <w:t>𝗦𝗹𝗶𝗱𝗶𝗻𝗴</w:t>
+      </w:r>
+      <w:r>
+        <w:rPr>
+          <w:rFonts w:ascii="Segoe UI" w:hAnsi="Segoe UI" w:cs="Segoe UI"/>
+          <w:sz w:val="21"/>
+          <w:szCs w:val="21"/>
+          <w:shd w:val="clear" w:color="auto" w:fill="FFFFFF"/>
+        </w:rPr>
+        <w:t xml:space="preserve"> </w:t>
+      </w:r>
+      <w:r>
+        <w:rPr>
+          <w:rFonts w:ascii="Cambria Math" w:hAnsi="Cambria Math" w:cs="Cambria Math"/>
+          <w:sz w:val="21"/>
+          <w:szCs w:val="21"/>
+          <w:shd w:val="clear" w:color="auto" w:fill="FFFFFF"/>
+        </w:rPr>
+        <w:t>𝘄𝗶𝗻𝗱𝗼𝘄</w:t>
+      </w:r>
+      <w:r>
+        <w:rPr>
+          <w:rFonts w:ascii="Segoe UI" w:hAnsi="Segoe UI" w:cs="Segoe UI"/>
+          <w:sz w:val="21"/>
+          <w:szCs w:val="21"/>
+        </w:rPr>
+        <w:br/>
+      </w:r>
+      <w:r>
+        <w:rPr>
+          <w:rFonts w:ascii="Segoe UI" w:hAnsi="Segoe UI" w:cs="Segoe UI"/>
+          <w:sz w:val="21"/>
+          <w:szCs w:val="21"/>
+          <w:shd w:val="clear" w:color="auto" w:fill="FFFFFF"/>
+        </w:rPr>
+        <w:t>1) Contains Duplicates III - </w:t>
+      </w:r>
+      <w:hyperlink r:id="rId65" w:history="1">
+        <w:r>
+          <w:rPr>
+            <w:rStyle w:val="Hyperlink"/>
+            <w:rFonts w:ascii="Segoe UI" w:hAnsi="Segoe UI" w:cs="Segoe UI"/>
+            <w:sz w:val="21"/>
+            <w:szCs w:val="21"/>
+            <w:shd w:val="clear" w:color="auto" w:fill="FFFFFF"/>
+          </w:rPr>
+          <w:t>https://lnkd.in/djcWHTaX</w:t>
+        </w:r>
+      </w:hyperlink>
+      <w:r>
+        <w:rPr>
+          <w:rFonts w:ascii="Segoe UI" w:hAnsi="Segoe UI" w:cs="Segoe UI"/>
+          <w:sz w:val="21"/>
+          <w:szCs w:val="21"/>
+        </w:rPr>
+        <w:br/>
+      </w:r>
+      <w:r>
+        <w:rPr>
+          <w:rFonts w:ascii="Segoe UI" w:hAnsi="Segoe UI" w:cs="Segoe UI"/>
+          <w:sz w:val="21"/>
+          <w:szCs w:val="21"/>
+          <w:shd w:val="clear" w:color="auto" w:fill="FFFFFF"/>
+        </w:rPr>
+        <w:t>2) Minimum Window Substring [Variation of this question] - </w:t>
+      </w:r>
+      <w:hyperlink r:id="rId66" w:history="1">
+        <w:r>
+          <w:rPr>
+            <w:rStyle w:val="Hyperlink"/>
+            <w:rFonts w:ascii="Segoe UI" w:hAnsi="Segoe UI" w:cs="Segoe UI"/>
+            <w:sz w:val="21"/>
+            <w:szCs w:val="21"/>
+            <w:shd w:val="clear" w:color="auto" w:fill="FFFFFF"/>
+          </w:rPr>
+          <w:t>https://lnkd.in/dPfnQZmr</w:t>
+        </w:r>
+      </w:hyperlink>
+      <w:r>
+        <w:rPr>
+          <w:rFonts w:ascii="Segoe UI" w:hAnsi="Segoe UI" w:cs="Segoe UI"/>
+          <w:sz w:val="21"/>
+          <w:szCs w:val="21"/>
+        </w:rPr>
+        <w:br/>
+      </w:r>
+      <w:r>
+        <w:rPr>
+          <w:rFonts w:ascii="Segoe UI" w:hAnsi="Segoe UI" w:cs="Segoe UI"/>
+          <w:sz w:val="21"/>
+          <w:szCs w:val="21"/>
+        </w:rPr>
+        <w:br/>
+      </w:r>
+      <w:r>
+        <w:rPr>
+          <w:rFonts w:ascii="Cambria Math" w:hAnsi="Cambria Math" w:cs="Cambria Math"/>
+          <w:sz w:val="21"/>
+          <w:szCs w:val="21"/>
+          <w:shd w:val="clear" w:color="auto" w:fill="FFFFFF"/>
+        </w:rPr>
+        <w:t>𝗟𝗶𝗻𝗸𝗲𝗱</w:t>
+      </w:r>
+      <w:r>
+        <w:rPr>
+          <w:rFonts w:ascii="Segoe UI" w:hAnsi="Segoe UI" w:cs="Segoe UI"/>
+          <w:sz w:val="21"/>
+          <w:szCs w:val="21"/>
+          <w:shd w:val="clear" w:color="auto" w:fill="FFFFFF"/>
+        </w:rPr>
+        <w:t xml:space="preserve"> </w:t>
+      </w:r>
+      <w:r>
+        <w:rPr>
+          <w:rFonts w:ascii="Cambria Math" w:hAnsi="Cambria Math" w:cs="Cambria Math"/>
+          <w:sz w:val="21"/>
+          <w:szCs w:val="21"/>
+          <w:shd w:val="clear" w:color="auto" w:fill="FFFFFF"/>
+        </w:rPr>
+        <w:t>𝗟𝗶𝘀𝘁</w:t>
+      </w:r>
+      <w:r>
+        <w:rPr>
+          <w:rFonts w:ascii="Segoe UI" w:hAnsi="Segoe UI" w:cs="Segoe UI"/>
+          <w:sz w:val="21"/>
+          <w:szCs w:val="21"/>
+        </w:rPr>
+        <w:br/>
+      </w:r>
+      <w:r>
+        <w:rPr>
+          <w:rFonts w:ascii="Segoe UI" w:hAnsi="Segoe UI" w:cs="Segoe UI"/>
+          <w:sz w:val="21"/>
+          <w:szCs w:val="21"/>
+          <w:shd w:val="clear" w:color="auto" w:fill="FFFFFF"/>
+        </w:rPr>
+        <w:t>1) Reverse a Linked List II - </w:t>
+      </w:r>
+      <w:hyperlink r:id="rId67" w:history="1">
+        <w:r>
+          <w:rPr>
+            <w:rStyle w:val="Hyperlink"/>
+            <w:rFonts w:ascii="Segoe UI" w:hAnsi="Segoe UI" w:cs="Segoe UI"/>
+            <w:sz w:val="21"/>
+            <w:szCs w:val="21"/>
+            <w:shd w:val="clear" w:color="auto" w:fill="FFFFFF"/>
+          </w:rPr>
+          <w:t>https://lnkd.in/diHAJZUJ</w:t>
+        </w:r>
+      </w:hyperlink>
+      <w:r>
+        <w:rPr>
+          <w:rFonts w:ascii="Segoe UI" w:hAnsi="Segoe UI" w:cs="Segoe UI"/>
+          <w:sz w:val="21"/>
+          <w:szCs w:val="21"/>
+        </w:rPr>
+        <w:br/>
+      </w:r>
+      <w:r>
+        <w:rPr>
+          <w:rFonts w:ascii="Segoe UI" w:hAnsi="Segoe UI" w:cs="Segoe UI"/>
+          <w:sz w:val="21"/>
+          <w:szCs w:val="21"/>
+          <w:shd w:val="clear" w:color="auto" w:fill="FFFFFF"/>
+        </w:rPr>
+        <w:t>2) Remove Loop From Linked List - </w:t>
+      </w:r>
+      <w:hyperlink r:id="rId68" w:history="1">
+        <w:r>
+          <w:rPr>
+            <w:rStyle w:val="Hyperlink"/>
+            <w:rFonts w:ascii="Segoe UI" w:hAnsi="Segoe UI" w:cs="Segoe UI"/>
+            <w:sz w:val="21"/>
+            <w:szCs w:val="21"/>
+            <w:shd w:val="clear" w:color="auto" w:fill="FFFFFF"/>
+          </w:rPr>
+          <w:t>https://lnkd.in/d-zVawwX</w:t>
+        </w:r>
+      </w:hyperlink>
+      <w:r>
+        <w:rPr>
+          <w:rFonts w:ascii="Segoe UI" w:hAnsi="Segoe UI" w:cs="Segoe UI"/>
+          <w:sz w:val="21"/>
+          <w:szCs w:val="21"/>
+        </w:rPr>
+        <w:br/>
+      </w:r>
+      <w:r>
+        <w:rPr>
+          <w:rFonts w:ascii="Segoe UI" w:hAnsi="Segoe UI" w:cs="Segoe UI"/>
+          <w:sz w:val="21"/>
+          <w:szCs w:val="21"/>
+          <w:shd w:val="clear" w:color="auto" w:fill="FFFFFF"/>
+        </w:rPr>
+        <w:t>3) Reverse a Linked List in k-groups - </w:t>
+      </w:r>
+      <w:hyperlink r:id="rId69" w:history="1">
+        <w:r>
+          <w:rPr>
+            <w:rStyle w:val="Hyperlink"/>
+            <w:rFonts w:ascii="Segoe UI" w:hAnsi="Segoe UI" w:cs="Segoe UI"/>
+            <w:sz w:val="21"/>
+            <w:szCs w:val="21"/>
+            <w:shd w:val="clear" w:color="auto" w:fill="FFFFFF"/>
+          </w:rPr>
+          <w:t>https://lnkd.in/de99T3hQ</w:t>
+        </w:r>
+      </w:hyperlink>
+      <w:r>
+        <w:rPr>
+          <w:rFonts w:ascii="Segoe UI" w:hAnsi="Segoe UI" w:cs="Segoe UI"/>
+          <w:sz w:val="21"/>
+          <w:szCs w:val="21"/>
+        </w:rPr>
+        <w:br/>
+      </w:r>
+      <w:r>
+        <w:rPr>
+          <w:rFonts w:ascii="Segoe UI" w:hAnsi="Segoe UI" w:cs="Segoe UI"/>
+          <w:sz w:val="21"/>
+          <w:szCs w:val="21"/>
+        </w:rPr>
+        <w:br/>
+      </w:r>
+      <w:r>
+        <w:rPr>
+          <w:rFonts w:ascii="Cambria Math" w:hAnsi="Cambria Math" w:cs="Cambria Math"/>
+          <w:sz w:val="21"/>
+          <w:szCs w:val="21"/>
+          <w:shd w:val="clear" w:color="auto" w:fill="FFFFFF"/>
+        </w:rPr>
+        <w:t>𝗕𝗶𝗻𝗮𝗿𝘆</w:t>
+      </w:r>
+      <w:r>
+        <w:rPr>
+          <w:rFonts w:ascii="Segoe UI" w:hAnsi="Segoe UI" w:cs="Segoe UI"/>
+          <w:sz w:val="21"/>
+          <w:szCs w:val="21"/>
+          <w:shd w:val="clear" w:color="auto" w:fill="FFFFFF"/>
+        </w:rPr>
+        <w:t xml:space="preserve"> </w:t>
+      </w:r>
+      <w:r>
+        <w:rPr>
+          <w:rFonts w:ascii="Cambria Math" w:hAnsi="Cambria Math" w:cs="Cambria Math"/>
+          <w:sz w:val="21"/>
+          <w:szCs w:val="21"/>
+          <w:shd w:val="clear" w:color="auto" w:fill="FFFFFF"/>
+        </w:rPr>
+        <w:t>𝗦𝗲𝗮𝗿𝗰𝗵</w:t>
+      </w:r>
+      <w:r>
+        <w:rPr>
+          <w:rFonts w:ascii="Segoe UI" w:hAnsi="Segoe UI" w:cs="Segoe UI"/>
+          <w:sz w:val="21"/>
+          <w:szCs w:val="21"/>
+        </w:rPr>
+        <w:br/>
+      </w:r>
+      <w:r>
+        <w:rPr>
+          <w:rFonts w:ascii="Segoe UI" w:hAnsi="Segoe UI" w:cs="Segoe UI"/>
+          <w:sz w:val="21"/>
+          <w:szCs w:val="21"/>
+          <w:shd w:val="clear" w:color="auto" w:fill="FFFFFF"/>
+        </w:rPr>
+        <w:t>1) Search In rotate sorted Array - </w:t>
+      </w:r>
+      <w:hyperlink r:id="rId70" w:history="1">
+        <w:r>
+          <w:rPr>
+            <w:rStyle w:val="Hyperlink"/>
+            <w:rFonts w:ascii="Segoe UI" w:hAnsi="Segoe UI" w:cs="Segoe UI"/>
+            <w:sz w:val="21"/>
+            <w:szCs w:val="21"/>
+            <w:shd w:val="clear" w:color="auto" w:fill="FFFFFF"/>
+          </w:rPr>
+          <w:t>https://lnkd.in/djxEpFxF</w:t>
+        </w:r>
+      </w:hyperlink>
+      <w:r>
+        <w:rPr>
+          <w:rFonts w:ascii="Segoe UI" w:hAnsi="Segoe UI" w:cs="Segoe UI"/>
+          <w:sz w:val="21"/>
+          <w:szCs w:val="21"/>
+        </w:rPr>
+        <w:br/>
+      </w:r>
+      <w:r>
+        <w:rPr>
+          <w:rFonts w:ascii="Segoe UI" w:hAnsi="Segoe UI" w:cs="Segoe UI"/>
+          <w:sz w:val="21"/>
+          <w:szCs w:val="21"/>
+        </w:rPr>
+        <w:br/>
+      </w:r>
+      <w:r>
+        <w:rPr>
+          <w:rFonts w:ascii="Cambria Math" w:hAnsi="Cambria Math" w:cs="Cambria Math"/>
+          <w:sz w:val="21"/>
+          <w:szCs w:val="21"/>
+          <w:shd w:val="clear" w:color="auto" w:fill="FFFFFF"/>
+        </w:rPr>
+        <w:t>𝗔𝗿𝗿𝗮𝘆𝘀</w:t>
+      </w:r>
+      <w:r>
+        <w:rPr>
+          <w:rFonts w:ascii="Segoe UI" w:hAnsi="Segoe UI" w:cs="Segoe UI"/>
+          <w:sz w:val="21"/>
+          <w:szCs w:val="21"/>
+        </w:rPr>
+        <w:br/>
+      </w:r>
+      <w:r>
+        <w:rPr>
+          <w:rFonts w:ascii="Segoe UI" w:hAnsi="Segoe UI" w:cs="Segoe UI"/>
+          <w:sz w:val="21"/>
+          <w:szCs w:val="21"/>
+          <w:shd w:val="clear" w:color="auto" w:fill="FFFFFF"/>
+        </w:rPr>
+        <w:t>1) Max bandWidth [Priority Queue, Sorting] - </w:t>
+      </w:r>
+      <w:hyperlink r:id="rId71" w:history="1">
+        <w:r>
+          <w:rPr>
+            <w:rStyle w:val="Hyperlink"/>
+            <w:rFonts w:ascii="Segoe UI" w:hAnsi="Segoe UI" w:cs="Segoe UI"/>
+            <w:sz w:val="21"/>
+            <w:szCs w:val="21"/>
+            <w:shd w:val="clear" w:color="auto" w:fill="FFFFFF"/>
+          </w:rPr>
+          <w:t>https://lnkd.in/d6JE2xpz</w:t>
+        </w:r>
+      </w:hyperlink>
+      <w:r>
+        <w:rPr>
+          <w:rFonts w:ascii="Segoe UI" w:hAnsi="Segoe UI" w:cs="Segoe UI"/>
+          <w:sz w:val="21"/>
+          <w:szCs w:val="21"/>
+        </w:rPr>
+        <w:br/>
+      </w:r>
+      <w:r>
+        <w:rPr>
+          <w:rFonts w:ascii="Segoe UI" w:hAnsi="Segoe UI" w:cs="Segoe UI"/>
+          <w:sz w:val="21"/>
+          <w:szCs w:val="21"/>
+          <w:shd w:val="clear" w:color="auto" w:fill="FFFFFF"/>
+        </w:rPr>
+        <w:t>2) Next permutation - </w:t>
+      </w:r>
+      <w:hyperlink r:id="rId72" w:history="1">
+        <w:r>
+          <w:rPr>
+            <w:rStyle w:val="Hyperlink"/>
+            <w:rFonts w:ascii="Segoe UI" w:hAnsi="Segoe UI" w:cs="Segoe UI"/>
+            <w:sz w:val="21"/>
+            <w:szCs w:val="21"/>
+            <w:shd w:val="clear" w:color="auto" w:fill="FFFFFF"/>
+          </w:rPr>
+          <w:t>https://lnkd.in/dk9cHQbw</w:t>
+        </w:r>
+      </w:hyperlink>
+      <w:r>
+        <w:rPr>
+          <w:rFonts w:ascii="Segoe UI" w:hAnsi="Segoe UI" w:cs="Segoe UI"/>
+          <w:sz w:val="21"/>
+          <w:szCs w:val="21"/>
+        </w:rPr>
+        <w:br/>
+      </w:r>
+      <w:r>
+        <w:rPr>
+          <w:rFonts w:ascii="Segoe UI" w:hAnsi="Segoe UI" w:cs="Segoe UI"/>
+          <w:sz w:val="21"/>
+          <w:szCs w:val="21"/>
+          <w:shd w:val="clear" w:color="auto" w:fill="FFFFFF"/>
+        </w:rPr>
+        <w:t>3) Largest Rectangle in Histogram - </w:t>
+      </w:r>
+      <w:hyperlink r:id="rId73" w:history="1">
+        <w:r>
+          <w:rPr>
+            <w:rStyle w:val="Hyperlink"/>
+            <w:rFonts w:ascii="Segoe UI" w:hAnsi="Segoe UI" w:cs="Segoe UI"/>
+            <w:sz w:val="21"/>
+            <w:szCs w:val="21"/>
+            <w:shd w:val="clear" w:color="auto" w:fill="FFFFFF"/>
+          </w:rPr>
+          <w:t>https://lnkd.in/dQHQcF-5</w:t>
+        </w:r>
+      </w:hyperlink>
+      <w:r>
+        <w:rPr>
+          <w:rFonts w:ascii="Segoe UI" w:hAnsi="Segoe UI" w:cs="Segoe UI"/>
+          <w:sz w:val="21"/>
+          <w:szCs w:val="21"/>
+        </w:rPr>
+        <w:br/>
+      </w:r>
+      <w:r>
+        <w:rPr>
+          <w:rFonts w:ascii="Segoe UI" w:hAnsi="Segoe UI" w:cs="Segoe UI"/>
+          <w:sz w:val="21"/>
+          <w:szCs w:val="21"/>
+        </w:rPr>
+        <w:br/>
+      </w:r>
+      <w:r>
+        <w:rPr>
+          <w:rFonts w:ascii="Segoe UI" w:hAnsi="Segoe UI" w:cs="Segoe UI"/>
+          <w:sz w:val="21"/>
+          <w:szCs w:val="21"/>
+        </w:rPr>
+        <w:br/>
+      </w:r>
+      <w:r>
+        <w:rPr>
+          <w:rFonts w:ascii="Segoe UI" w:hAnsi="Segoe UI" w:cs="Segoe UI"/>
+          <w:sz w:val="21"/>
+          <w:szCs w:val="21"/>
+          <w:shd w:val="clear" w:color="auto" w:fill="FFFFFF"/>
+        </w:rPr>
+        <w:t>Content by - </w:t>
+      </w:r>
+      <w:hyperlink r:id="rId74" w:history="1">
+        <w:r>
+          <w:rPr>
+            <w:rStyle w:val="Hyperlink"/>
+            <w:rFonts w:ascii="Segoe UI" w:hAnsi="Segoe UI" w:cs="Segoe UI"/>
+            <w:sz w:val="21"/>
+            <w:szCs w:val="21"/>
+            <w:shd w:val="clear" w:color="auto" w:fill="FFFFFF"/>
+          </w:rPr>
+          <w:t>Sandeep Kumar</w:t>
+        </w:r>
+      </w:hyperlink>
+      <w:r>
+        <w:rPr>
+          <w:rFonts w:ascii="Segoe UI" w:hAnsi="Segoe UI" w:cs="Segoe UI"/>
+          <w:sz w:val="21"/>
+          <w:szCs w:val="21"/>
+        </w:rPr>
+        <w:br/>
+      </w:r>
+      <w:r>
+        <w:rPr>
+          <w:rFonts w:ascii="Segoe UI" w:hAnsi="Segoe UI" w:cs="Segoe UI"/>
+          <w:sz w:val="21"/>
+          <w:szCs w:val="21"/>
+          <w:shd w:val="clear" w:color="auto" w:fill="FFFFFF"/>
+        </w:rPr>
+        <w:t>Content type - </w:t>
+      </w:r>
+      <w:hyperlink r:id="rId75" w:history="1">
+        <w:r>
+          <w:rPr>
+            <w:rStyle w:val="Hyperlink"/>
+            <w:rFonts w:ascii="Segoe UI" w:hAnsi="Segoe UI" w:cs="Segoe UI"/>
+            <w:sz w:val="21"/>
+            <w:szCs w:val="21"/>
+            <w:shd w:val="clear" w:color="auto" w:fill="FFFFFF"/>
+          </w:rPr>
+          <w:t>#interviewquestions</w:t>
+        </w:r>
+      </w:hyperlink>
+      <w:r>
+        <w:rPr>
+          <w:rFonts w:ascii="Segoe UI" w:hAnsi="Segoe UI" w:cs="Segoe UI"/>
+          <w:sz w:val="21"/>
+          <w:szCs w:val="21"/>
+        </w:rPr>
+        <w:br/>
+      </w:r>
+      <w:r>
+        <w:rPr>
+          <w:rFonts w:ascii="Segoe UI" w:hAnsi="Segoe UI" w:cs="Segoe UI"/>
+          <w:sz w:val="21"/>
+          <w:szCs w:val="21"/>
+          <w:shd w:val="clear" w:color="auto" w:fill="FFFFFF"/>
+        </w:rPr>
+        <w:t>Follow: </w:t>
+      </w:r>
+      <w:hyperlink r:id="rId76" w:history="1">
+        <w:r>
+          <w:rPr>
+            <w:rStyle w:val="Hyperlink"/>
+            <w:rFonts w:ascii="Segoe UI" w:hAnsi="Segoe UI" w:cs="Segoe UI"/>
+            <w:sz w:val="21"/>
+            <w:szCs w:val="21"/>
+            <w:shd w:val="clear" w:color="auto" w:fill="FFFFFF"/>
+          </w:rPr>
+          <w:t>Mohit Sehrawat</w:t>
         </w:r>
       </w:hyperlink>
       <w:bookmarkStart w:id="0" w:name="_GoBack"/>

</xml_diff>